<commit_message>
Alteração do documento de visão de necessidades
Alteração feita pelo victor alencar
</commit_message>
<xml_diff>
--- a/Documentacao/Analise/VisaoDasNecessidades.docx
+++ b/Documentacao/Analise/VisaoDasNecessidades.docx
@@ -4,7 +4,7 @@
   <w:body>
     <w:p>
       <w:pPr>
-        <w:pStyle w:val="Recuodecorpodetexto"/>
+        <w:pStyle w:val="BodyTextIndent"/>
         <w:jc w:val="center"/>
         <w:rPr>
           <w:b/>
@@ -15,7 +15,7 @@
     </w:p>
     <w:p>
       <w:pPr>
-        <w:pStyle w:val="Recuodecorpodetexto"/>
+        <w:pStyle w:val="BodyTextIndent"/>
         <w:ind w:firstLine="0"/>
         <w:jc w:val="center"/>
         <w:rPr>
@@ -65,7 +65,7 @@
     </w:p>
     <w:p>
       <w:pPr>
-        <w:pStyle w:val="Recuodecorpodetexto"/>
+        <w:pStyle w:val="BodyTextIndent"/>
         <w:jc w:val="center"/>
         <w:rPr>
           <w:b/>
@@ -98,7 +98,7 @@
     </w:p>
     <w:p>
       <w:pPr>
-        <w:pStyle w:val="Ttulo8"/>
+        <w:pStyle w:val="Heading8"/>
         <w:rPr>
           <w:lang w:val="pt-BR"/>
         </w:rPr>
@@ -149,7 +149,7 @@
           </w:tcPr>
           <w:p>
             <w:pPr>
-              <w:pStyle w:val="Cabealho"/>
+              <w:pStyle w:val="Header"/>
               <w:jc w:val="center"/>
               <w:rPr>
                 <w:b/>
@@ -174,7 +174,7 @@
           </w:tcPr>
           <w:p>
             <w:pPr>
-              <w:pStyle w:val="Cabealho"/>
+              <w:pStyle w:val="Header"/>
               <w:jc w:val="center"/>
               <w:rPr>
                 <w:b/>
@@ -199,7 +199,7 @@
           </w:tcPr>
           <w:p>
             <w:pPr>
-              <w:pStyle w:val="Cabealho"/>
+              <w:pStyle w:val="Header"/>
               <w:jc w:val="center"/>
               <w:rPr>
                 <w:b/>
@@ -224,7 +224,7 @@
           </w:tcPr>
           <w:p>
             <w:pPr>
-              <w:pStyle w:val="Cabealho"/>
+              <w:pStyle w:val="Header"/>
               <w:jc w:val="center"/>
               <w:rPr>
                 <w:b/>
@@ -249,7 +249,7 @@
           </w:tcPr>
           <w:p>
             <w:pPr>
-              <w:pStyle w:val="Cabealho"/>
+              <w:pStyle w:val="Header"/>
               <w:jc w:val="center"/>
               <w:rPr>
                 <w:b/>
@@ -278,7 +278,7 @@
           </w:tcPr>
           <w:p>
             <w:pPr>
-              <w:pStyle w:val="Cabealho"/>
+              <w:pStyle w:val="Header"/>
               <w:jc w:val="center"/>
               <w:rPr>
                 <w:lang w:val="pt-BR"/>
@@ -298,7 +298,7 @@
           </w:tcPr>
           <w:p>
             <w:pPr>
-              <w:pStyle w:val="Cabealho"/>
+              <w:pStyle w:val="Header"/>
               <w:jc w:val="center"/>
               <w:rPr>
                 <w:lang w:val="pt-BR"/>
@@ -318,7 +318,7 @@
           </w:tcPr>
           <w:p>
             <w:pPr>
-              <w:pStyle w:val="Cabealho"/>
+              <w:pStyle w:val="Header"/>
               <w:jc w:val="center"/>
               <w:rPr>
                 <w:lang w:val="pt-BR"/>
@@ -338,7 +338,7 @@
           </w:tcPr>
           <w:p>
             <w:pPr>
-              <w:pStyle w:val="Cabealho"/>
+              <w:pStyle w:val="Header"/>
               <w:rPr>
                 <w:lang w:val="pt-BR"/>
               </w:rPr>
@@ -357,7 +357,7 @@
           </w:tcPr>
           <w:p>
             <w:pPr>
-              <w:pStyle w:val="Cabealho"/>
+              <w:pStyle w:val="Header"/>
               <w:rPr>
                 <w:lang w:val="pt-BR"/>
               </w:rPr>
@@ -381,7 +381,7 @@
           </w:tcPr>
           <w:p>
             <w:pPr>
-              <w:pStyle w:val="Cabealho"/>
+              <w:pStyle w:val="Header"/>
               <w:jc w:val="center"/>
               <w:rPr>
                 <w:lang w:val="pt-BR"/>
@@ -395,7 +395,7 @@
           </w:tcPr>
           <w:p>
             <w:pPr>
-              <w:pStyle w:val="Cabealho"/>
+              <w:pStyle w:val="Header"/>
               <w:jc w:val="center"/>
               <w:rPr>
                 <w:lang w:val="pt-BR"/>
@@ -409,7 +409,7 @@
           </w:tcPr>
           <w:p>
             <w:pPr>
-              <w:pStyle w:val="Cabealho"/>
+              <w:pStyle w:val="Header"/>
               <w:jc w:val="center"/>
               <w:rPr>
                 <w:lang w:val="pt-BR"/>
@@ -423,7 +423,7 @@
           </w:tcPr>
           <w:p>
             <w:pPr>
-              <w:pStyle w:val="Cabealho"/>
+              <w:pStyle w:val="Header"/>
               <w:rPr>
                 <w:lang w:val="pt-BR"/>
               </w:rPr>
@@ -436,7 +436,7 @@
           </w:tcPr>
           <w:p>
             <w:pPr>
-              <w:pStyle w:val="Cabealho"/>
+              <w:pStyle w:val="Header"/>
               <w:rPr>
                 <w:lang w:val="pt-BR"/>
               </w:rPr>
@@ -454,7 +454,7 @@
           </w:tcPr>
           <w:p>
             <w:pPr>
-              <w:pStyle w:val="Cabealho"/>
+              <w:pStyle w:val="Header"/>
               <w:jc w:val="center"/>
               <w:rPr>
                 <w:lang w:val="pt-BR"/>
@@ -468,7 +468,7 @@
           </w:tcPr>
           <w:p>
             <w:pPr>
-              <w:pStyle w:val="Cabealho"/>
+              <w:pStyle w:val="Header"/>
               <w:jc w:val="center"/>
               <w:rPr>
                 <w:lang w:val="pt-BR"/>
@@ -482,7 +482,7 @@
           </w:tcPr>
           <w:p>
             <w:pPr>
-              <w:pStyle w:val="Cabealho"/>
+              <w:pStyle w:val="Header"/>
               <w:jc w:val="center"/>
               <w:rPr>
                 <w:lang w:val="pt-BR"/>
@@ -496,7 +496,7 @@
           </w:tcPr>
           <w:p>
             <w:pPr>
-              <w:pStyle w:val="Cabealho"/>
+              <w:pStyle w:val="Header"/>
               <w:rPr>
                 <w:lang w:val="pt-BR"/>
               </w:rPr>
@@ -509,7 +509,7 @@
           </w:tcPr>
           <w:p>
             <w:pPr>
-              <w:pStyle w:val="Cabealho"/>
+              <w:pStyle w:val="Header"/>
               <w:rPr>
                 <w:lang w:val="pt-BR"/>
               </w:rPr>
@@ -527,7 +527,7 @@
           </w:tcPr>
           <w:p>
             <w:pPr>
-              <w:pStyle w:val="Cabealho"/>
+              <w:pStyle w:val="Header"/>
               <w:jc w:val="center"/>
               <w:rPr>
                 <w:lang w:val="pt-BR"/>
@@ -541,7 +541,7 @@
           </w:tcPr>
           <w:p>
             <w:pPr>
-              <w:pStyle w:val="Cabealho"/>
+              <w:pStyle w:val="Header"/>
               <w:jc w:val="center"/>
               <w:rPr>
                 <w:lang w:val="pt-BR"/>
@@ -555,7 +555,7 @@
           </w:tcPr>
           <w:p>
             <w:pPr>
-              <w:pStyle w:val="Cabealho"/>
+              <w:pStyle w:val="Header"/>
               <w:jc w:val="center"/>
               <w:rPr>
                 <w:lang w:val="pt-BR"/>
@@ -569,7 +569,7 @@
           </w:tcPr>
           <w:p>
             <w:pPr>
-              <w:pStyle w:val="Cabealho"/>
+              <w:pStyle w:val="Header"/>
               <w:rPr>
                 <w:lang w:val="pt-BR"/>
               </w:rPr>
@@ -582,7 +582,7 @@
           </w:tcPr>
           <w:p>
             <w:pPr>
-              <w:pStyle w:val="Cabealho"/>
+              <w:pStyle w:val="Header"/>
               <w:rPr>
                 <w:lang w:val="pt-BR"/>
               </w:rPr>
@@ -600,7 +600,7 @@
           </w:tcPr>
           <w:p>
             <w:pPr>
-              <w:pStyle w:val="Cabealho"/>
+              <w:pStyle w:val="Header"/>
               <w:jc w:val="center"/>
               <w:rPr>
                 <w:lang w:val="pt-BR"/>
@@ -614,7 +614,7 @@
           </w:tcPr>
           <w:p>
             <w:pPr>
-              <w:pStyle w:val="Cabealho"/>
+              <w:pStyle w:val="Header"/>
               <w:jc w:val="center"/>
               <w:rPr>
                 <w:lang w:val="pt-BR"/>
@@ -628,7 +628,7 @@
           </w:tcPr>
           <w:p>
             <w:pPr>
-              <w:pStyle w:val="Cabealho"/>
+              <w:pStyle w:val="Header"/>
               <w:jc w:val="center"/>
               <w:rPr>
                 <w:lang w:val="pt-BR"/>
@@ -642,7 +642,7 @@
           </w:tcPr>
           <w:p>
             <w:pPr>
-              <w:pStyle w:val="Cabealho"/>
+              <w:pStyle w:val="Header"/>
               <w:rPr>
                 <w:lang w:val="pt-BR"/>
               </w:rPr>
@@ -655,7 +655,7 @@
           </w:tcPr>
           <w:p>
             <w:pPr>
-              <w:pStyle w:val="Cabealho"/>
+              <w:pStyle w:val="Header"/>
               <w:rPr>
                 <w:lang w:val="pt-BR"/>
               </w:rPr>
@@ -673,7 +673,7 @@
           </w:tcPr>
           <w:p>
             <w:pPr>
-              <w:pStyle w:val="Cabealho"/>
+              <w:pStyle w:val="Header"/>
               <w:jc w:val="center"/>
               <w:rPr>
                 <w:lang w:val="pt-BR"/>
@@ -687,7 +687,7 @@
           </w:tcPr>
           <w:p>
             <w:pPr>
-              <w:pStyle w:val="Cabealho"/>
+              <w:pStyle w:val="Header"/>
               <w:jc w:val="center"/>
               <w:rPr>
                 <w:lang w:val="pt-BR"/>
@@ -701,7 +701,7 @@
           </w:tcPr>
           <w:p>
             <w:pPr>
-              <w:pStyle w:val="Cabealho"/>
+              <w:pStyle w:val="Header"/>
               <w:jc w:val="center"/>
               <w:rPr>
                 <w:lang w:val="pt-BR"/>
@@ -715,7 +715,7 @@
           </w:tcPr>
           <w:p>
             <w:pPr>
-              <w:pStyle w:val="Cabealho"/>
+              <w:pStyle w:val="Header"/>
               <w:rPr>
                 <w:lang w:val="pt-BR"/>
               </w:rPr>
@@ -728,7 +728,7 @@
           </w:tcPr>
           <w:p>
             <w:pPr>
-              <w:pStyle w:val="Cabealho"/>
+              <w:pStyle w:val="Header"/>
               <w:rPr>
                 <w:lang w:val="pt-BR"/>
               </w:rPr>
@@ -747,7 +747,7 @@
     </w:p>
     <w:p>
       <w:pPr>
-        <w:pStyle w:val="Ttulo1"/>
+        <w:pStyle w:val="Heading1"/>
         <w:pBdr>
           <w:top w:val="none" w:sz="0" w:space="0" w:color="auto"/>
           <w:bottom w:val="none" w:sz="0" w:space="0" w:color="auto"/>
@@ -781,7 +781,7 @@
     </w:p>
     <w:p>
       <w:pPr>
-        <w:pStyle w:val="Ttulo2"/>
+        <w:pStyle w:val="Heading2"/>
         <w:numPr>
           <w:ilvl w:val="1"/>
           <w:numId w:val="1"/>
@@ -802,7 +802,7 @@
     </w:p>
     <w:p>
       <w:pPr>
-        <w:pStyle w:val="Corpodetexto3"/>
+        <w:pStyle w:val="BodyText3"/>
         <w:rPr>
           <w:rFonts w:ascii="Helvetica" w:hAnsi="Helvetica"/>
           <w:color w:val="auto"/>
@@ -860,6 +860,8 @@
           <w:lang w:val="pt-BR"/>
         </w:rPr>
       </w:pPr>
+      <w:bookmarkStart w:id="5" w:name="_GoBack"/>
+      <w:bookmarkEnd w:id="5"/>
     </w:p>
     <w:p>
       <w:pPr>
@@ -873,28 +875,28 @@
     </w:p>
     <w:p>
       <w:pPr>
-        <w:pStyle w:val="Ttulo2"/>
+        <w:pStyle w:val="Heading2"/>
         <w:ind w:left="431" w:hanging="431"/>
         <w:rPr>
           <w:lang w:val="pt-BR"/>
         </w:rPr>
       </w:pPr>
-      <w:bookmarkStart w:id="5" w:name="_Toc29264755"/>
-      <w:bookmarkStart w:id="6" w:name="_Toc31701060"/>
-      <w:bookmarkStart w:id="7" w:name="_Toc32203821"/>
-      <w:bookmarkStart w:id="8" w:name="_Toc32203942"/>
-      <w:bookmarkStart w:id="9" w:name="_Toc49737852"/>
+      <w:bookmarkStart w:id="6" w:name="_Toc29264755"/>
+      <w:bookmarkStart w:id="7" w:name="_Toc31701060"/>
+      <w:bookmarkStart w:id="8" w:name="_Toc32203821"/>
+      <w:bookmarkStart w:id="9" w:name="_Toc32203942"/>
+      <w:bookmarkStart w:id="10" w:name="_Toc49737852"/>
       <w:r>
         <w:rPr>
           <w:lang w:val="pt-BR"/>
         </w:rPr>
         <w:t>Referências</w:t>
       </w:r>
-      <w:bookmarkEnd w:id="5"/>
       <w:bookmarkEnd w:id="6"/>
       <w:bookmarkEnd w:id="7"/>
       <w:bookmarkEnd w:id="8"/>
       <w:bookmarkEnd w:id="9"/>
+      <w:bookmarkEnd w:id="10"/>
     </w:p>
     <w:p>
       <w:pPr>
@@ -974,7 +976,7 @@
     </w:p>
     <w:p>
       <w:pPr>
-        <w:pStyle w:val="Ttulo1"/>
+        <w:pStyle w:val="Heading1"/>
         <w:numPr>
           <w:ilvl w:val="0"/>
           <w:numId w:val="2"/>
@@ -987,34 +989,34 @@
           <w:lang w:val="pt-BR"/>
         </w:rPr>
       </w:pPr>
-      <w:bookmarkStart w:id="10" w:name="_Toc28671944"/>
-      <w:bookmarkStart w:id="11" w:name="_Toc28671990"/>
-      <w:bookmarkStart w:id="12" w:name="_Toc29264756"/>
-      <w:bookmarkStart w:id="13" w:name="_Toc31701061"/>
-      <w:bookmarkStart w:id="14" w:name="_Toc32203822"/>
-      <w:bookmarkStart w:id="15" w:name="_Toc49737853"/>
+      <w:bookmarkStart w:id="11" w:name="_Toc28671944"/>
+      <w:bookmarkStart w:id="12" w:name="_Toc28671990"/>
+      <w:bookmarkStart w:id="13" w:name="_Toc29264756"/>
+      <w:bookmarkStart w:id="14" w:name="_Toc31701061"/>
+      <w:bookmarkStart w:id="15" w:name="_Toc32203822"/>
+      <w:bookmarkStart w:id="16" w:name="_Toc49737853"/>
       <w:r>
         <w:rPr>
           <w:lang w:val="pt-BR"/>
         </w:rPr>
         <w:t>Partes Envolvidas</w:t>
       </w:r>
-      <w:bookmarkEnd w:id="10"/>
       <w:bookmarkEnd w:id="11"/>
       <w:bookmarkEnd w:id="12"/>
       <w:bookmarkEnd w:id="13"/>
       <w:bookmarkEnd w:id="14"/>
+      <w:bookmarkEnd w:id="15"/>
       <w:r>
         <w:rPr>
           <w:lang w:val="pt-BR"/>
         </w:rPr>
         <w:t xml:space="preserve"> e Usuários</w:t>
       </w:r>
-      <w:bookmarkEnd w:id="15"/>
-    </w:p>
-    <w:p>
-      <w:pPr>
-        <w:pStyle w:val="Cabealho"/>
+      <w:bookmarkEnd w:id="16"/>
+    </w:p>
+    <w:p>
+      <w:pPr>
+        <w:pStyle w:val="Header"/>
         <w:rPr>
           <w:lang w:val="pt-BR"/>
         </w:rPr>
@@ -1028,7 +1030,7 @@
     </w:p>
     <w:p>
       <w:pPr>
-        <w:pStyle w:val="Cabealho"/>
+        <w:pStyle w:val="Header"/>
         <w:rPr>
           <w:color w:val="0000FF"/>
           <w:lang w:val="pt-BR"/>
@@ -1067,7 +1069,7 @@
           </w:tcPr>
           <w:p>
             <w:pPr>
-              <w:pStyle w:val="Cabealho"/>
+              <w:pStyle w:val="Header"/>
               <w:jc w:val="center"/>
               <w:rPr>
                 <w:b/>
@@ -1090,7 +1092,7 @@
           </w:tcPr>
           <w:p>
             <w:pPr>
-              <w:pStyle w:val="Cabealho"/>
+              <w:pStyle w:val="Header"/>
               <w:jc w:val="center"/>
               <w:rPr>
                 <w:b/>
@@ -1113,7 +1115,7 @@
           </w:tcPr>
           <w:p>
             <w:pPr>
-              <w:pStyle w:val="Cabealho"/>
+              <w:pStyle w:val="Header"/>
               <w:tabs>
                 <w:tab w:val="left" w:pos="1440"/>
                 <w:tab w:val="center" w:pos="1894"/>
@@ -1141,7 +1143,7 @@
           </w:tcPr>
           <w:p>
             <w:pPr>
-              <w:pStyle w:val="Cabealho"/>
+              <w:pStyle w:val="Header"/>
               <w:rPr>
                 <w:lang w:val="pt-BR"/>
               </w:rPr>
@@ -1160,7 +1162,7 @@
           </w:tcPr>
           <w:p>
             <w:pPr>
-              <w:pStyle w:val="Cabealho"/>
+              <w:pStyle w:val="Header"/>
               <w:jc w:val="left"/>
               <w:rPr>
                 <w:lang w:val="pt-BR"/>
@@ -1180,7 +1182,7 @@
           </w:tcPr>
           <w:p>
             <w:pPr>
-              <w:pStyle w:val="Cabealho"/>
+              <w:pStyle w:val="Header"/>
               <w:jc w:val="left"/>
               <w:rPr>
                 <w:lang w:val="pt-BR"/>
@@ -1220,14 +1222,7 @@
               <w:rPr>
                 <w:lang w:val="pt-BR"/>
               </w:rPr>
-              <w:t xml:space="preserve"> e auxiliar os desenvolvedores no caso de eventuais </w:t>
-            </w:r>
-            <w:proofErr w:type="gramStart"/>
-            <w:r>
-              <w:rPr>
-                <w:lang w:val="pt-BR"/>
-              </w:rPr>
-              <w:t>dúvidas.</w:t>
+              <w:t xml:space="preserve"> e auxiliar os desenvolvedores no caso de eventuais dúvidas.</w:t>
             </w:r>
             <w:r>
               <w:rPr>
@@ -1235,7 +1230,6 @@
               </w:rPr>
               <w:t>.</w:t>
             </w:r>
-            <w:proofErr w:type="gramEnd"/>
           </w:p>
         </w:tc>
       </w:tr>
@@ -1246,7 +1240,7 @@
           </w:tcPr>
           <w:p>
             <w:pPr>
-              <w:pStyle w:val="Cabealho"/>
+              <w:pStyle w:val="Header"/>
               <w:rPr>
                 <w:lang w:val="pt-BR"/>
               </w:rPr>
@@ -1265,7 +1259,7 @@
           </w:tcPr>
           <w:p>
             <w:pPr>
-              <w:pStyle w:val="Cabealho"/>
+              <w:pStyle w:val="Header"/>
               <w:jc w:val="left"/>
               <w:rPr>
                 <w:lang w:val="pt-BR"/>
@@ -1285,7 +1279,7 @@
           </w:tcPr>
           <w:p>
             <w:pPr>
-              <w:pStyle w:val="Cabealho"/>
+              <w:pStyle w:val="Header"/>
               <w:rPr>
                 <w:lang w:val="pt-BR"/>
               </w:rPr>
@@ -1294,14 +1288,7 @@
               <w:rPr>
                 <w:lang w:val="pt-BR"/>
               </w:rPr>
-              <w:t xml:space="preserve">Implementar as funcionalidades do sistema referentes ao desenvolvimento das </w:t>
-            </w:r>
-            <w:proofErr w:type="gramStart"/>
-            <w:r>
-              <w:rPr>
-                <w:lang w:val="pt-BR"/>
-              </w:rPr>
-              <w:t>estatísticas.</w:t>
+              <w:t>Implementar as funcionalidades do sistema referentes ao desenvolvimento das estatísticas.</w:t>
             </w:r>
             <w:r>
               <w:rPr>
@@ -1309,7 +1296,6 @@
               </w:rPr>
               <w:tab/>
             </w:r>
-            <w:proofErr w:type="gramEnd"/>
             <w:r>
               <w:rPr>
                 <w:lang w:val="pt-BR"/>
@@ -1326,7 +1312,7 @@
           </w:tcPr>
           <w:p>
             <w:pPr>
-              <w:pStyle w:val="Cabealho"/>
+              <w:pStyle w:val="Header"/>
               <w:rPr>
                 <w:lang w:val="pt-BR"/>
               </w:rPr>
@@ -1346,7 +1332,7 @@
           </w:tcPr>
           <w:p>
             <w:pPr>
-              <w:pStyle w:val="Cabealho"/>
+              <w:pStyle w:val="Header"/>
               <w:jc w:val="left"/>
               <w:rPr>
                 <w:lang w:val="pt-BR"/>
@@ -1372,7 +1358,7 @@
           </w:tcPr>
           <w:p>
             <w:pPr>
-              <w:pStyle w:val="Cabealho"/>
+              <w:pStyle w:val="Header"/>
               <w:rPr>
                 <w:lang w:val="pt-BR"/>
               </w:rPr>
@@ -1393,7 +1379,7 @@
           </w:tcPr>
           <w:p>
             <w:pPr>
-              <w:pStyle w:val="Cabealho"/>
+              <w:pStyle w:val="Header"/>
               <w:rPr>
                 <w:lang w:val="pt-BR"/>
               </w:rPr>
@@ -1412,7 +1398,7 @@
           </w:tcPr>
           <w:p>
             <w:pPr>
-              <w:pStyle w:val="Cabealho"/>
+              <w:pStyle w:val="Header"/>
               <w:jc w:val="left"/>
               <w:rPr>
                 <w:lang w:val="pt-BR"/>
@@ -1432,7 +1418,7 @@
           </w:tcPr>
           <w:p>
             <w:pPr>
-              <w:pStyle w:val="Cabealho"/>
+              <w:pStyle w:val="Header"/>
               <w:jc w:val="left"/>
               <w:rPr>
                 <w:lang w:val="pt-BR"/>
@@ -1454,7 +1440,7 @@
           </w:tcPr>
           <w:p>
             <w:pPr>
-              <w:pStyle w:val="Cabealho"/>
+              <w:pStyle w:val="Header"/>
               <w:rPr>
                 <w:lang w:val="pt-BR"/>
               </w:rPr>
@@ -1473,7 +1459,7 @@
           </w:tcPr>
           <w:p>
             <w:pPr>
-              <w:pStyle w:val="Cabealho"/>
+              <w:pStyle w:val="Header"/>
               <w:jc w:val="left"/>
               <w:rPr>
                 <w:lang w:val="pt-BR"/>
@@ -1493,7 +1479,7 @@
           </w:tcPr>
           <w:p>
             <w:pPr>
-              <w:pStyle w:val="Cabealho"/>
+              <w:pStyle w:val="Header"/>
               <w:jc w:val="left"/>
               <w:rPr>
                 <w:lang w:val="pt-BR"/>
@@ -1511,7 +1497,7 @@
     </w:tbl>
     <w:p>
       <w:pPr>
-        <w:pStyle w:val="Ttulo1"/>
+        <w:pStyle w:val="Heading1"/>
         <w:numPr>
           <w:ilvl w:val="0"/>
           <w:numId w:val="2"/>
@@ -1524,14 +1510,14 @@
           <w:lang w:val="pt-BR"/>
         </w:rPr>
       </w:pPr>
-      <w:bookmarkStart w:id="16" w:name="_Toc49737854"/>
+      <w:bookmarkStart w:id="17" w:name="_Toc49737854"/>
       <w:r>
         <w:rPr>
           <w:lang w:val="pt-BR"/>
         </w:rPr>
         <w:t>Posicionamento</w:t>
       </w:r>
-      <w:bookmarkEnd w:id="16"/>
+      <w:bookmarkEnd w:id="17"/>
     </w:p>
     <w:p>
       <w:pPr>
@@ -1545,7 +1531,7 @@
     </w:p>
     <w:p>
       <w:pPr>
-        <w:pStyle w:val="Ttulo2"/>
+        <w:pStyle w:val="Heading2"/>
         <w:numPr>
           <w:ilvl w:val="1"/>
           <w:numId w:val="1"/>
@@ -1555,20 +1541,20 @@
           <w:lang w:val="pt-BR"/>
         </w:rPr>
       </w:pPr>
-      <w:bookmarkStart w:id="17" w:name="_Toc31701064"/>
-      <w:bookmarkStart w:id="18" w:name="_Toc32203825"/>
-      <w:bookmarkStart w:id="19" w:name="_Toc47404348"/>
-      <w:bookmarkStart w:id="20" w:name="_Toc49737855"/>
+      <w:bookmarkStart w:id="18" w:name="_Toc31701064"/>
+      <w:bookmarkStart w:id="19" w:name="_Toc32203825"/>
+      <w:bookmarkStart w:id="20" w:name="_Toc47404348"/>
+      <w:bookmarkStart w:id="21" w:name="_Toc49737855"/>
       <w:r>
         <w:rPr>
           <w:lang w:val="pt-BR"/>
         </w:rPr>
         <w:t>Sentença do Problema</w:t>
       </w:r>
-      <w:bookmarkEnd w:id="17"/>
       <w:bookmarkEnd w:id="18"/>
       <w:bookmarkEnd w:id="19"/>
       <w:bookmarkEnd w:id="20"/>
+      <w:bookmarkEnd w:id="21"/>
     </w:p>
     <w:tbl>
       <w:tblPr>
@@ -1608,7 +1594,7 @@
           </w:tcPr>
           <w:p>
             <w:pPr>
-              <w:pStyle w:val="Ttulo4"/>
+              <w:pStyle w:val="Heading4"/>
               <w:rPr>
                 <w:lang w:val="pt-BR"/>
               </w:rPr>
@@ -1782,11 +1768,11 @@
           <w:lang w:val="pt-BR"/>
         </w:rPr>
       </w:pPr>
-      <w:bookmarkStart w:id="21" w:name="_Toc29264759"/>
-    </w:p>
-    <w:p>
-      <w:pPr>
-        <w:pStyle w:val="Ttulo2"/>
+      <w:bookmarkStart w:id="22" w:name="_Toc29264759"/>
+    </w:p>
+    <w:p>
+      <w:pPr>
+        <w:pStyle w:val="Heading2"/>
         <w:numPr>
           <w:ilvl w:val="1"/>
           <w:numId w:val="1"/>
@@ -1796,26 +1782,26 @@
           <w:lang w:val="pt-BR"/>
         </w:rPr>
       </w:pPr>
-      <w:bookmarkStart w:id="22" w:name="_Toc29264760"/>
-      <w:bookmarkStart w:id="23" w:name="_Toc31701066"/>
-      <w:bookmarkStart w:id="24" w:name="_Toc32203827"/>
-      <w:bookmarkStart w:id="25" w:name="_Toc47404350"/>
-      <w:bookmarkStart w:id="26" w:name="_Toc49737856"/>
+      <w:bookmarkStart w:id="23" w:name="_Toc29264760"/>
+      <w:bookmarkStart w:id="24" w:name="_Toc31701066"/>
+      <w:bookmarkStart w:id="25" w:name="_Toc32203827"/>
+      <w:bookmarkStart w:id="26" w:name="_Toc47404350"/>
+      <w:bookmarkStart w:id="27" w:name="_Toc49737856"/>
       <w:r>
         <w:rPr>
           <w:lang w:val="pt-BR"/>
         </w:rPr>
         <w:t>Visão da Situação Atual</w:t>
       </w:r>
-      <w:bookmarkEnd w:id="22"/>
       <w:bookmarkEnd w:id="23"/>
       <w:bookmarkEnd w:id="24"/>
       <w:bookmarkEnd w:id="25"/>
       <w:bookmarkEnd w:id="26"/>
-    </w:p>
-    <w:p>
-      <w:pPr>
-        <w:pStyle w:val="Corpodetexto"/>
+      <w:bookmarkEnd w:id="27"/>
+    </w:p>
+    <w:p>
+      <w:pPr>
+        <w:pStyle w:val="BodyText"/>
         <w:rPr>
           <w:color w:val="auto"/>
           <w:lang w:val="pt-BR"/>
@@ -1826,23 +1812,91 @@
           <w:color w:val="auto"/>
           <w:lang w:val="pt-BR"/>
         </w:rPr>
-        <w:t xml:space="preserve">Atualmente os apostadores de jogos de loterias devem ir até a lotérica para verificar os resultados dos números que foram sorteados e comparar com os números que foram apostados. Em um cenário de muita chuva por exemplo, ou mesmo trânsito, transtorno com a poluição sonora da cidade entre outros fatores, </w:t>
-      </w:r>
-      <w:proofErr w:type="gramStart"/>
+        <w:t xml:space="preserve">Atualmente os apostadores de jogos de loterias devem ir até a lotérica para verificar os resultados dos números que foram sorteados e comparar com os números que foram apostados. </w:t>
+      </w:r>
       <w:r>
         <w:rPr>
           <w:color w:val="auto"/>
           <w:lang w:val="pt-BR"/>
         </w:rPr>
-        <w:t>o stress dos apostadores só tendem</w:t>
-      </w:r>
-      <w:proofErr w:type="gramEnd"/>
+        <w:t>Por exemplo: e</w:t>
+      </w:r>
       <w:r>
         <w:rPr>
           <w:color w:val="auto"/>
           <w:lang w:val="pt-BR"/>
         </w:rPr>
-        <w:t xml:space="preserve"> a aumentar não garantindo uma maior tranquilidade no momento de efetuar suas apostas.</w:t>
+        <w:t>m um cenário de muita chuva</w:t>
+      </w:r>
+      <w:r>
+        <w:rPr>
+          <w:color w:val="auto"/>
+          <w:lang w:val="pt-BR"/>
+        </w:rPr>
+        <w:t xml:space="preserve">, </w:t>
+      </w:r>
+      <w:r>
+        <w:rPr>
+          <w:color w:val="auto"/>
+          <w:lang w:val="pt-BR"/>
+        </w:rPr>
+        <w:t>trânsito, transtorno com a poluição sonora da cidade</w:t>
+      </w:r>
+      <w:r>
+        <w:rPr>
+          <w:color w:val="auto"/>
+          <w:lang w:val="pt-BR"/>
+        </w:rPr>
+        <w:t>,</w:t>
+      </w:r>
+      <w:r>
+        <w:rPr>
+          <w:color w:val="auto"/>
+          <w:lang w:val="pt-BR"/>
+        </w:rPr>
+        <w:t xml:space="preserve"> entre outros fatores, o </w:t>
+      </w:r>
+      <w:r>
+        <w:rPr>
+          <w:color w:val="auto"/>
+          <w:lang w:val="pt-BR"/>
+        </w:rPr>
+        <w:t xml:space="preserve">estresse </w:t>
+      </w:r>
+      <w:r>
+        <w:rPr>
+          <w:color w:val="auto"/>
+          <w:lang w:val="pt-BR"/>
+        </w:rPr>
+        <w:t>dos apostadores tende a aumentar</w:t>
+      </w:r>
+      <w:r>
+        <w:rPr>
+          <w:color w:val="auto"/>
+          <w:lang w:val="pt-BR"/>
+        </w:rPr>
+        <w:t>, o que pode afetar a</w:t>
+      </w:r>
+      <w:r>
+        <w:rPr>
+          <w:color w:val="auto"/>
+          <w:lang w:val="pt-BR"/>
+        </w:rPr>
+        <w:t xml:space="preserve"> tranquilidade no momento de efetuar </w:t>
+      </w:r>
+      <w:r>
+        <w:rPr>
+          <w:color w:val="auto"/>
+          <w:lang w:val="pt-BR"/>
+        </w:rPr>
+        <w:t>as</w:t>
+      </w:r>
+      <w:r>
+        <w:rPr>
+          <w:color w:val="auto"/>
+          <w:lang w:val="pt-BR"/>
+        </w:rPr>
+        <w:t xml:space="preserve"> apostas.</w:t>
       </w:r>
     </w:p>
     <w:p>
@@ -1856,7 +1910,7 @@
     </w:p>
     <w:p>
       <w:pPr>
-        <w:pStyle w:val="Ttulo2"/>
+        <w:pStyle w:val="Heading2"/>
         <w:numPr>
           <w:ilvl w:val="1"/>
           <w:numId w:val="1"/>
@@ -1866,19 +1920,19 @@
           <w:lang w:val="pt-BR"/>
         </w:rPr>
       </w:pPr>
-      <w:bookmarkStart w:id="27" w:name="_Toc31701065"/>
-      <w:bookmarkStart w:id="28" w:name="_Toc32203826"/>
-      <w:bookmarkStart w:id="29" w:name="_Toc49737857"/>
+      <w:bookmarkStart w:id="28" w:name="_Toc31701065"/>
+      <w:bookmarkStart w:id="29" w:name="_Toc32203826"/>
+      <w:bookmarkStart w:id="30" w:name="_Toc49737857"/>
       <w:r>
         <w:rPr>
           <w:lang w:val="pt-BR"/>
         </w:rPr>
         <w:t>Necessidades dos Envolvidos</w:t>
       </w:r>
-      <w:bookmarkEnd w:id="21"/>
-      <w:bookmarkEnd w:id="27"/>
+      <w:bookmarkEnd w:id="22"/>
       <w:bookmarkEnd w:id="28"/>
       <w:bookmarkEnd w:id="29"/>
+      <w:bookmarkEnd w:id="30"/>
     </w:p>
     <w:p>
       <w:pPr>
@@ -1912,7 +1966,7 @@
     </w:p>
     <w:p>
       <w:pPr>
-        <w:pStyle w:val="Ttulo1"/>
+        <w:pStyle w:val="Heading1"/>
         <w:pBdr>
           <w:top w:val="none" w:sz="0" w:space="0" w:color="auto"/>
           <w:bottom w:val="none" w:sz="0" w:space="0" w:color="auto"/>
@@ -1957,7 +2011,7 @@
     </w:p>
     <w:p>
       <w:pPr>
-        <w:pStyle w:val="Corpodetexto"/>
+        <w:pStyle w:val="BodyText"/>
         <w:spacing w:line="192" w:lineRule="auto"/>
         <w:rPr>
           <w:color w:val="auto"/>
@@ -1967,7 +2021,7 @@
     </w:p>
     <w:p>
       <w:pPr>
-        <w:pStyle w:val="Corpodetexto"/>
+        <w:pStyle w:val="BodyText"/>
         <w:spacing w:line="192" w:lineRule="auto"/>
         <w:rPr>
           <w:color w:val="auto"/>
@@ -1984,7 +2038,7 @@
     </w:p>
     <w:p>
       <w:pPr>
-        <w:pStyle w:val="Corpodetexto"/>
+        <w:pStyle w:val="BodyText"/>
         <w:spacing w:line="192" w:lineRule="auto"/>
         <w:rPr>
           <w:color w:val="auto"/>
@@ -1994,7 +2048,7 @@
     </w:p>
     <w:tbl>
       <w:tblPr>
-        <w:tblStyle w:val="Tabelacomgrade"/>
+        <w:tblStyle w:val="TableGrid"/>
         <w:tblW w:w="0" w:type="auto"/>
         <w:tblInd w:w="675" w:type="dxa"/>
         <w:tblLook w:val="04A0" w:firstRow="1" w:lastRow="0" w:firstColumn="1" w:lastColumn="0" w:noHBand="0" w:noVBand="1"/>
@@ -2009,7 +2063,7 @@
           </w:tcPr>
           <w:p>
             <w:pPr>
-              <w:pStyle w:val="Corpodetexto"/>
+              <w:pStyle w:val="BodyText"/>
               <w:spacing w:line="192" w:lineRule="auto"/>
               <w:rPr>
                 <w:color w:val="auto"/>
@@ -2021,21 +2075,7 @@
                 <w:color w:val="auto"/>
                 <w:lang w:val="pt-BR"/>
               </w:rPr>
-              <w:t>Apostador</w:t>
-            </w:r>
-            <w:r>
-              <w:rPr>
-                <w:color w:val="auto"/>
-                <w:lang w:val="pt-BR"/>
-              </w:rPr>
-              <w:t>es</w:t>
-            </w:r>
-            <w:r>
-              <w:rPr>
-                <w:color w:val="auto"/>
-                <w:lang w:val="pt-BR"/>
-              </w:rPr>
-              <w:t xml:space="preserve"> de Loteria</w:t>
+              <w:t>Apostadores de Loteria</w:t>
             </w:r>
           </w:p>
         </w:tc>
@@ -2047,7 +2087,7 @@
           </w:tcPr>
           <w:p>
             <w:pPr>
-              <w:pStyle w:val="Corpodetexto"/>
+              <w:pStyle w:val="BodyText"/>
               <w:spacing w:line="192" w:lineRule="auto"/>
               <w:rPr>
                 <w:color w:val="auto"/>
@@ -2064,7 +2104,7 @@
           </w:tcPr>
           <w:p>
             <w:pPr>
-              <w:pStyle w:val="Corpodetexto"/>
+              <w:pStyle w:val="BodyText"/>
               <w:spacing w:line="192" w:lineRule="auto"/>
               <w:rPr>
                 <w:color w:val="auto"/>
@@ -2081,7 +2121,7 @@
           </w:tcPr>
           <w:p>
             <w:pPr>
-              <w:pStyle w:val="Corpodetexto"/>
+              <w:pStyle w:val="BodyText"/>
               <w:spacing w:line="192" w:lineRule="auto"/>
               <w:rPr>
                 <w:color w:val="auto"/>
@@ -2098,7 +2138,7 @@
           </w:tcPr>
           <w:p>
             <w:pPr>
-              <w:pStyle w:val="Corpodetexto"/>
+              <w:pStyle w:val="BodyText"/>
               <w:spacing w:line="192" w:lineRule="auto"/>
               <w:rPr>
                 <w:color w:val="auto"/>
@@ -2115,7 +2155,7 @@
           </w:tcPr>
           <w:p>
             <w:pPr>
-              <w:pStyle w:val="Corpodetexto"/>
+              <w:pStyle w:val="BodyText"/>
               <w:spacing w:line="192" w:lineRule="auto"/>
               <w:rPr>
                 <w:color w:val="auto"/>
@@ -2128,7 +2168,7 @@
     </w:tbl>
     <w:p>
       <w:pPr>
-        <w:pStyle w:val="Corpodetexto"/>
+        <w:pStyle w:val="BodyText"/>
         <w:spacing w:line="192" w:lineRule="auto"/>
         <w:rPr>
           <w:color w:val="auto"/>
@@ -2138,7 +2178,7 @@
     </w:p>
     <w:p>
       <w:pPr>
-        <w:pStyle w:val="Corpodetexto"/>
+        <w:pStyle w:val="BodyText"/>
         <w:spacing w:line="192" w:lineRule="auto"/>
         <w:rPr>
           <w:color w:val="auto"/>
@@ -2163,7 +2203,7 @@
     </w:p>
     <w:p>
       <w:pPr>
-        <w:pStyle w:val="Cabealho"/>
+        <w:pStyle w:val="Header"/>
         <w:tabs>
           <w:tab w:val="clear" w:pos="4320"/>
           <w:tab w:val="clear" w:pos="8640"/>
@@ -2209,23 +2249,7 @@
           <w:sz w:val="20"/>
           <w:lang w:val="pt-BR"/>
         </w:rPr>
-        <w:t xml:space="preserve">Horário comercial. ( 8:00 as 19:00, </w:t>
-      </w:r>
-      <w:proofErr w:type="spellStart"/>
-      <w:r>
-        <w:rPr>
-          <w:sz w:val="20"/>
-          <w:lang w:val="pt-BR"/>
-        </w:rPr>
-        <w:t>Seg</w:t>
-      </w:r>
-      <w:proofErr w:type="spellEnd"/>
-      <w:r>
-        <w:rPr>
-          <w:sz w:val="20"/>
-          <w:lang w:val="pt-BR"/>
-        </w:rPr>
-        <w:t xml:space="preserve"> a Sex )</w:t>
+        <w:t>Horário comercial. ( 8:00 as 19:00, Seg a Sex )</w:t>
       </w:r>
     </w:p>
     <w:p>
@@ -2263,39 +2287,7 @@
           <w:sz w:val="20"/>
           <w:lang w:val="pt-BR"/>
         </w:rPr>
-        <w:t>Processamento Noturno (</w:t>
-      </w:r>
-      <w:proofErr w:type="spellStart"/>
-      <w:r>
-        <w:rPr>
-          <w:sz w:val="20"/>
-          <w:lang w:val="pt-BR"/>
-        </w:rPr>
-        <w:t>Batchs</w:t>
-      </w:r>
-      <w:proofErr w:type="spellEnd"/>
-      <w:r>
-        <w:rPr>
-          <w:sz w:val="20"/>
-          <w:lang w:val="pt-BR"/>
-        </w:rPr>
-        <w:t xml:space="preserve">) . ( 18:00 às 7:00, </w:t>
-      </w:r>
-      <w:proofErr w:type="spellStart"/>
-      <w:r>
-        <w:rPr>
-          <w:sz w:val="20"/>
-          <w:lang w:val="pt-BR"/>
-        </w:rPr>
-        <w:t>Seg</w:t>
-      </w:r>
-      <w:proofErr w:type="spellEnd"/>
-      <w:r>
-        <w:rPr>
-          <w:sz w:val="20"/>
-          <w:lang w:val="pt-BR"/>
-        </w:rPr>
-        <w:t xml:space="preserve"> a Sex )</w:t>
+        <w:t>Processamento Noturno (Batchs) . ( 18:00 às 7:00, Seg a Sex )</w:t>
       </w:r>
     </w:p>
     <w:p>
@@ -2411,21 +2403,12 @@
         </w:rPr>
         <w:tab/>
       </w:r>
-      <w:proofErr w:type="spellStart"/>
-      <w:r>
-        <w:rPr>
-          <w:sz w:val="20"/>
-          <w:lang w:val="pt-BR"/>
-        </w:rPr>
-        <w:t>È</w:t>
-      </w:r>
-      <w:proofErr w:type="spellEnd"/>
-      <w:r>
-        <w:rPr>
-          <w:sz w:val="20"/>
-          <w:lang w:val="pt-BR"/>
-        </w:rPr>
-        <w:t xml:space="preserve"> esperada uma utilização avulsa e  sob demanda.</w:t>
+      <w:r>
+        <w:rPr>
+          <w:sz w:val="20"/>
+          <w:lang w:val="pt-BR"/>
+        </w:rPr>
+        <w:t>È esperada uma utilização avulsa e  sob demanda.</w:t>
       </w:r>
     </w:p>
     <w:p>
@@ -2438,7 +2421,7 @@
     </w:p>
     <w:p>
       <w:pPr>
-        <w:pStyle w:val="Corpodetexto"/>
+        <w:pStyle w:val="BodyText"/>
         <w:spacing w:line="192" w:lineRule="auto"/>
         <w:rPr>
           <w:color w:val="auto"/>
@@ -2455,7 +2438,7 @@
     </w:p>
     <w:p>
       <w:pPr>
-        <w:pStyle w:val="Corpodetexto"/>
+        <w:pStyle w:val="BodyText"/>
         <w:spacing w:line="192" w:lineRule="auto"/>
         <w:rPr>
           <w:color w:val="auto"/>
@@ -2483,6 +2466,629 @@
           <w:sz w:val="28"/>
           <w:lang w:val="pt-BR"/>
         </w:rPr>
+        <w:t>(</w:t>
+      </w:r>
+      <w:r>
+        <w:rPr>
+          <w:b/>
+          <w:sz w:val="28"/>
+          <w:lang w:val="pt-BR"/>
+        </w:rPr>
+        <w:t xml:space="preserve">  </w:t>
+      </w:r>
+      <w:r>
+        <w:rPr>
+          <w:b/>
+          <w:sz w:val="28"/>
+          <w:lang w:val="pt-BR"/>
+        </w:rPr>
+        <w:t>)</w:t>
+      </w:r>
+      <w:r>
+        <w:rPr>
+          <w:b/>
+          <w:sz w:val="28"/>
+          <w:lang w:val="pt-BR"/>
+        </w:rPr>
+        <w:tab/>
+      </w:r>
+      <w:r>
+        <w:rPr>
+          <w:sz w:val="20"/>
+          <w:lang w:val="pt-BR"/>
+        </w:rPr>
+        <w:t>zero - 50.</w:t>
+      </w:r>
+    </w:p>
+    <w:p>
+      <w:pPr>
+        <w:spacing w:line="120" w:lineRule="auto"/>
+        <w:rPr>
+          <w:sz w:val="20"/>
+          <w:lang w:val="pt-BR"/>
+        </w:rPr>
+      </w:pPr>
+      <w:r>
+        <w:rPr>
+          <w:sz w:val="20"/>
+          <w:lang w:val="pt-BR"/>
+        </w:rPr>
+        <w:tab/>
+      </w:r>
+      <w:r>
+        <w:rPr>
+          <w:b/>
+          <w:sz w:val="28"/>
+          <w:lang w:val="pt-BR"/>
+        </w:rPr>
+        <w:t>(</w:t>
+      </w:r>
+      <w:r>
+        <w:rPr>
+          <w:b/>
+          <w:sz w:val="28"/>
+          <w:lang w:val="pt-BR"/>
+        </w:rPr>
+        <w:t>x</w:t>
+      </w:r>
+      <w:r>
+        <w:rPr>
+          <w:b/>
+          <w:sz w:val="28"/>
+          <w:lang w:val="pt-BR"/>
+        </w:rPr>
+        <w:t>)</w:t>
+      </w:r>
+      <w:r>
+        <w:rPr>
+          <w:b/>
+          <w:sz w:val="28"/>
+          <w:lang w:val="pt-BR"/>
+        </w:rPr>
+        <w:tab/>
+      </w:r>
+      <w:r>
+        <w:rPr>
+          <w:sz w:val="20"/>
+          <w:lang w:val="pt-BR"/>
+        </w:rPr>
+        <w:t>51 a 100.</w:t>
+      </w:r>
+    </w:p>
+    <w:p>
+      <w:pPr>
+        <w:spacing w:line="120" w:lineRule="auto"/>
+        <w:rPr>
+          <w:sz w:val="20"/>
+          <w:lang w:val="pt-BR"/>
+        </w:rPr>
+      </w:pPr>
+      <w:r>
+        <w:rPr>
+          <w:sz w:val="20"/>
+          <w:lang w:val="pt-BR"/>
+        </w:rPr>
+        <w:tab/>
+      </w:r>
+      <w:r>
+        <w:rPr>
+          <w:b/>
+          <w:sz w:val="28"/>
+          <w:lang w:val="pt-BR"/>
+        </w:rPr>
+        <w:t>(  )</w:t>
+      </w:r>
+      <w:r>
+        <w:rPr>
+          <w:b/>
+          <w:sz w:val="28"/>
+          <w:lang w:val="pt-BR"/>
+        </w:rPr>
+        <w:tab/>
+      </w:r>
+      <w:r>
+        <w:rPr>
+          <w:sz w:val="20"/>
+          <w:lang w:val="pt-BR"/>
+        </w:rPr>
+        <w:t>101 a 500.</w:t>
+      </w:r>
+    </w:p>
+    <w:p>
+      <w:pPr>
+        <w:spacing w:line="120" w:lineRule="auto"/>
+        <w:rPr>
+          <w:sz w:val="20"/>
+          <w:lang w:val="pt-BR"/>
+        </w:rPr>
+      </w:pPr>
+      <w:r>
+        <w:rPr>
+          <w:sz w:val="20"/>
+          <w:lang w:val="pt-BR"/>
+        </w:rPr>
+        <w:tab/>
+      </w:r>
+      <w:r>
+        <w:rPr>
+          <w:b/>
+          <w:sz w:val="28"/>
+          <w:lang w:val="pt-BR"/>
+        </w:rPr>
+        <w:t>(  )</w:t>
+      </w:r>
+      <w:r>
+        <w:rPr>
+          <w:b/>
+          <w:sz w:val="28"/>
+          <w:lang w:val="pt-BR"/>
+        </w:rPr>
+        <w:tab/>
+      </w:r>
+      <w:r>
+        <w:rPr>
+          <w:sz w:val="20"/>
+          <w:lang w:val="pt-BR"/>
+        </w:rPr>
+        <w:t>501 a 1000.</w:t>
+      </w:r>
+    </w:p>
+    <w:p>
+      <w:pPr>
+        <w:spacing w:line="120" w:lineRule="auto"/>
+        <w:rPr>
+          <w:sz w:val="20"/>
+          <w:lang w:val="pt-BR"/>
+        </w:rPr>
+      </w:pPr>
+      <w:r>
+        <w:rPr>
+          <w:sz w:val="20"/>
+          <w:lang w:val="pt-BR"/>
+        </w:rPr>
+        <w:tab/>
+      </w:r>
+      <w:r>
+        <w:rPr>
+          <w:b/>
+          <w:sz w:val="28"/>
+          <w:lang w:val="pt-BR"/>
+        </w:rPr>
+        <w:t>(  )</w:t>
+      </w:r>
+      <w:r>
+        <w:rPr>
+          <w:b/>
+          <w:sz w:val="28"/>
+          <w:lang w:val="pt-BR"/>
+        </w:rPr>
+        <w:tab/>
+      </w:r>
+      <w:r>
+        <w:rPr>
+          <w:sz w:val="20"/>
+          <w:lang w:val="pt-BR"/>
+        </w:rPr>
+        <w:t>1001 a 5000.</w:t>
+      </w:r>
+    </w:p>
+    <w:p>
+      <w:pPr>
+        <w:spacing w:line="120" w:lineRule="auto"/>
+        <w:rPr>
+          <w:sz w:val="20"/>
+          <w:lang w:val="pt-BR"/>
+        </w:rPr>
+      </w:pPr>
+      <w:r>
+        <w:rPr>
+          <w:sz w:val="20"/>
+          <w:lang w:val="pt-BR"/>
+        </w:rPr>
+        <w:tab/>
+      </w:r>
+      <w:r>
+        <w:rPr>
+          <w:b/>
+          <w:sz w:val="28"/>
+          <w:lang w:val="pt-BR"/>
+        </w:rPr>
+        <w:t>(  )</w:t>
+      </w:r>
+      <w:r>
+        <w:rPr>
+          <w:b/>
+          <w:sz w:val="28"/>
+          <w:lang w:val="pt-BR"/>
+        </w:rPr>
+        <w:tab/>
+      </w:r>
+      <w:r>
+        <w:rPr>
+          <w:sz w:val="20"/>
+          <w:lang w:val="pt-BR"/>
+        </w:rPr>
+        <w:t>acima de 5000.</w:t>
+      </w:r>
+    </w:p>
+    <w:p>
+      <w:pPr>
+        <w:spacing w:line="120" w:lineRule="auto"/>
+        <w:rPr>
+          <w:lang w:val="pt-BR"/>
+        </w:rPr>
+      </w:pPr>
+      <w:r>
+        <w:rPr>
+          <w:lang w:val="pt-BR"/>
+        </w:rPr>
+        <w:tab/>
+      </w:r>
+    </w:p>
+    <w:p>
+      <w:pPr>
+        <w:spacing w:line="192" w:lineRule="auto"/>
+        <w:rPr>
+          <w:lang w:val="pt-BR"/>
+        </w:rPr>
+      </w:pPr>
+      <w:r>
+        <w:rPr>
+          <w:lang w:val="pt-BR"/>
+        </w:rPr>
+        <w:t xml:space="preserve">4.05 - Como você qualifica a sua necessidade em relação aos sistemas existentes? </w:t>
+      </w:r>
+    </w:p>
+    <w:p>
+      <w:pPr>
+        <w:spacing w:line="192" w:lineRule="auto"/>
+        <w:rPr>
+          <w:lang w:val="pt-BR"/>
+        </w:rPr>
+      </w:pPr>
+    </w:p>
+    <w:p>
+      <w:pPr>
+        <w:spacing w:line="120" w:lineRule="auto"/>
+        <w:rPr>
+          <w:sz w:val="20"/>
+          <w:lang w:val="pt-BR"/>
+        </w:rPr>
+      </w:pPr>
+      <w:r>
+        <w:rPr>
+          <w:lang w:val="pt-BR"/>
+        </w:rPr>
+        <w:tab/>
+      </w:r>
+      <w:r>
+        <w:rPr>
+          <w:b/>
+          <w:sz w:val="28"/>
+          <w:lang w:val="pt-BR"/>
+        </w:rPr>
+        <w:t>(  )</w:t>
+      </w:r>
+      <w:r>
+        <w:rPr>
+          <w:b/>
+          <w:sz w:val="28"/>
+          <w:lang w:val="pt-BR"/>
+        </w:rPr>
+        <w:tab/>
+      </w:r>
+      <w:r>
+        <w:rPr>
+          <w:sz w:val="20"/>
+          <w:lang w:val="pt-BR"/>
+        </w:rPr>
+        <w:t>Uma melhoria do sistema existente.</w:t>
+      </w:r>
+    </w:p>
+    <w:p>
+      <w:pPr>
+        <w:spacing w:line="120" w:lineRule="auto"/>
+        <w:rPr>
+          <w:sz w:val="20"/>
+          <w:lang w:val="pt-BR"/>
+        </w:rPr>
+      </w:pPr>
+      <w:r>
+        <w:rPr>
+          <w:sz w:val="20"/>
+          <w:lang w:val="pt-BR"/>
+        </w:rPr>
+        <w:tab/>
+      </w:r>
+      <w:r>
+        <w:rPr>
+          <w:b/>
+          <w:sz w:val="28"/>
+          <w:lang w:val="pt-BR"/>
+        </w:rPr>
+        <w:t>(  )</w:t>
+      </w:r>
+      <w:r>
+        <w:rPr>
+          <w:b/>
+          <w:sz w:val="28"/>
+          <w:lang w:val="pt-BR"/>
+        </w:rPr>
+        <w:tab/>
+      </w:r>
+      <w:r>
+        <w:rPr>
+          <w:sz w:val="20"/>
+          <w:lang w:val="pt-BR"/>
+        </w:rPr>
+        <w:t>A substituição do sistema atual.</w:t>
+      </w:r>
+    </w:p>
+    <w:p>
+      <w:pPr>
+        <w:spacing w:line="120" w:lineRule="auto"/>
+        <w:rPr>
+          <w:sz w:val="20"/>
+          <w:lang w:val="pt-BR"/>
+        </w:rPr>
+      </w:pPr>
+      <w:r>
+        <w:rPr>
+          <w:sz w:val="20"/>
+          <w:lang w:val="pt-BR"/>
+        </w:rPr>
+        <w:tab/>
+      </w:r>
+      <w:r>
+        <w:rPr>
+          <w:b/>
+          <w:sz w:val="28"/>
+          <w:lang w:val="pt-BR"/>
+        </w:rPr>
+        <w:t>(  )</w:t>
+      </w:r>
+      <w:r>
+        <w:rPr>
+          <w:b/>
+          <w:sz w:val="28"/>
+          <w:lang w:val="pt-BR"/>
+        </w:rPr>
+        <w:tab/>
+      </w:r>
+      <w:r>
+        <w:rPr>
+          <w:sz w:val="20"/>
+          <w:lang w:val="pt-BR"/>
+        </w:rPr>
+        <w:t>A criação de um sistema.</w:t>
+      </w:r>
+    </w:p>
+    <w:p>
+      <w:pPr>
+        <w:spacing w:line="120" w:lineRule="auto"/>
+        <w:rPr>
+          <w:sz w:val="20"/>
+          <w:lang w:val="pt-BR"/>
+        </w:rPr>
+      </w:pPr>
+      <w:r>
+        <w:rPr>
+          <w:sz w:val="20"/>
+          <w:lang w:val="pt-BR"/>
+        </w:rPr>
+        <w:tab/>
+      </w:r>
+      <w:r>
+        <w:rPr>
+          <w:b/>
+          <w:sz w:val="28"/>
+          <w:lang w:val="pt-BR"/>
+        </w:rPr>
+        <w:t>(  )</w:t>
+      </w:r>
+      <w:r>
+        <w:rPr>
+          <w:b/>
+          <w:sz w:val="28"/>
+          <w:lang w:val="pt-BR"/>
+        </w:rPr>
+        <w:tab/>
+      </w:r>
+      <w:r>
+        <w:rPr>
+          <w:sz w:val="20"/>
+          <w:lang w:val="pt-BR"/>
+        </w:rPr>
+        <w:t>A aquisição de um programa de mercado.</w:t>
+      </w:r>
+    </w:p>
+    <w:p>
+      <w:pPr>
+        <w:spacing w:line="120" w:lineRule="auto"/>
+        <w:rPr>
+          <w:lang w:val="pt-BR"/>
+        </w:rPr>
+      </w:pPr>
+      <w:r>
+        <w:rPr>
+          <w:sz w:val="20"/>
+          <w:lang w:val="pt-BR"/>
+        </w:rPr>
+        <w:tab/>
+      </w:r>
+      <w:r>
+        <w:rPr>
+          <w:b/>
+          <w:sz w:val="28"/>
+          <w:lang w:val="pt-BR"/>
+        </w:rPr>
+        <w:t>(</w:t>
+      </w:r>
+      <w:r>
+        <w:rPr>
+          <w:b/>
+          <w:sz w:val="28"/>
+          <w:lang w:val="pt-BR"/>
+        </w:rPr>
+        <w:t>x</w:t>
+      </w:r>
+      <w:r>
+        <w:rPr>
+          <w:b/>
+          <w:sz w:val="28"/>
+          <w:lang w:val="pt-BR"/>
+        </w:rPr>
+        <w:t>)</w:t>
+      </w:r>
+      <w:r>
+        <w:rPr>
+          <w:b/>
+          <w:sz w:val="28"/>
+          <w:lang w:val="pt-BR"/>
+        </w:rPr>
+        <w:tab/>
+      </w:r>
+      <w:r>
+        <w:rPr>
+          <w:sz w:val="20"/>
+          <w:lang w:val="pt-BR"/>
+        </w:rPr>
+        <w:t>A mecanização de um processo que hoje é feito manualmente.</w:t>
+      </w:r>
+    </w:p>
+    <w:p>
+      <w:pPr>
+        <w:spacing w:line="120" w:lineRule="auto"/>
+        <w:rPr>
+          <w:lang w:val="pt-BR"/>
+        </w:rPr>
+      </w:pPr>
+      <w:r>
+        <w:rPr>
+          <w:sz w:val="20"/>
+          <w:lang w:val="pt-BR"/>
+        </w:rPr>
+        <w:tab/>
+      </w:r>
+      <w:r>
+        <w:rPr>
+          <w:b/>
+          <w:sz w:val="28"/>
+          <w:lang w:val="pt-BR"/>
+        </w:rPr>
+        <w:t>(  )</w:t>
+      </w:r>
+      <w:r>
+        <w:rPr>
+          <w:b/>
+          <w:sz w:val="28"/>
+          <w:lang w:val="pt-BR"/>
+        </w:rPr>
+        <w:tab/>
+      </w:r>
+      <w:r>
+        <w:rPr>
+          <w:sz w:val="20"/>
+          <w:lang w:val="pt-BR"/>
+        </w:rPr>
+        <w:t>A mecanização de um processo novo.</w:t>
+      </w:r>
+    </w:p>
+    <w:p>
+      <w:pPr>
+        <w:spacing w:line="120" w:lineRule="auto"/>
+        <w:rPr>
+          <w:lang w:val="pt-BR"/>
+        </w:rPr>
+      </w:pPr>
+    </w:p>
+    <w:p>
+      <w:pPr>
+        <w:spacing w:line="192" w:lineRule="auto"/>
+        <w:rPr>
+          <w:lang w:val="pt-BR"/>
+        </w:rPr>
+      </w:pPr>
+      <w:r>
+        <w:rPr>
+          <w:lang w:val="pt-BR"/>
+        </w:rPr>
+        <w:t>4.06 - É prevista a utilização de informações históricas?</w:t>
+      </w:r>
+    </w:p>
+    <w:p>
+      <w:pPr>
+        <w:spacing w:line="192" w:lineRule="auto"/>
+        <w:rPr>
+          <w:lang w:val="pt-BR"/>
+        </w:rPr>
+      </w:pPr>
+      <w:r>
+        <w:rPr>
+          <w:lang w:val="pt-BR"/>
+        </w:rPr>
+        <w:tab/>
+      </w:r>
+    </w:p>
+    <w:p>
+      <w:pPr>
+        <w:spacing w:line="120" w:lineRule="auto"/>
+        <w:rPr>
+          <w:sz w:val="20"/>
+          <w:lang w:val="pt-BR"/>
+        </w:rPr>
+      </w:pPr>
+      <w:r>
+        <w:rPr>
+          <w:lang w:val="pt-BR"/>
+        </w:rPr>
+        <w:tab/>
+      </w:r>
+      <w:r>
+        <w:rPr>
+          <w:b/>
+          <w:sz w:val="28"/>
+          <w:lang w:val="pt-BR"/>
+        </w:rPr>
+        <w:t>(  )</w:t>
+      </w:r>
+      <w:r>
+        <w:rPr>
+          <w:b/>
+          <w:sz w:val="28"/>
+          <w:lang w:val="pt-BR"/>
+        </w:rPr>
+        <w:tab/>
+      </w:r>
+      <w:r>
+        <w:rPr>
+          <w:sz w:val="20"/>
+          <w:lang w:val="pt-BR"/>
+        </w:rPr>
+        <w:t>Não.</w:t>
+      </w:r>
+    </w:p>
+    <w:p>
+      <w:pPr>
+        <w:spacing w:line="120" w:lineRule="auto"/>
+        <w:rPr>
+          <w:sz w:val="20"/>
+          <w:lang w:val="pt-BR"/>
+        </w:rPr>
+      </w:pPr>
+      <w:r>
+        <w:rPr>
+          <w:sz w:val="20"/>
+          <w:lang w:val="pt-BR"/>
+        </w:rPr>
+        <w:tab/>
+      </w:r>
+      <w:r>
+        <w:rPr>
+          <w:b/>
+          <w:sz w:val="28"/>
+          <w:lang w:val="pt-BR"/>
+        </w:rPr>
         <w:t>(x</w:t>
       </w:r>
       <w:r>
@@ -2506,7 +3112,7 @@
           <w:sz w:val="20"/>
           <w:lang w:val="pt-BR"/>
         </w:rPr>
-        <w:t>zero - 50.</w:t>
+        <w:t>Sim dos últimos 12 meses.</w:t>
       </w:r>
     </w:p>
     <w:p>
@@ -2545,7 +3151,7 @@
           <w:sz w:val="20"/>
           <w:lang w:val="pt-BR"/>
         </w:rPr>
-        <w:t>51 a 100.</w:t>
+        <w:t>Sim dos últimos 24 meses.</w:t>
       </w:r>
     </w:p>
     <w:p>
@@ -2584,7 +3190,7 @@
           <w:sz w:val="20"/>
           <w:lang w:val="pt-BR"/>
         </w:rPr>
-        <w:t>101 a 500.</w:t>
+        <w:t>Sim de mais de 24 meses.</w:t>
       </w:r>
     </w:p>
     <w:p>
@@ -2595,611 +3201,12 @@
           <w:lang w:val="pt-BR"/>
         </w:rPr>
       </w:pPr>
-      <w:r>
-        <w:rPr>
-          <w:sz w:val="20"/>
-          <w:lang w:val="pt-BR"/>
-        </w:rPr>
-        <w:tab/>
-      </w:r>
-      <w:r>
-        <w:rPr>
-          <w:b/>
-          <w:sz w:val="28"/>
-          <w:lang w:val="pt-BR"/>
-        </w:rPr>
-        <w:t>(  )</w:t>
-      </w:r>
-      <w:r>
-        <w:rPr>
-          <w:b/>
-          <w:sz w:val="28"/>
-          <w:lang w:val="pt-BR"/>
-        </w:rPr>
-        <w:tab/>
-      </w:r>
-      <w:r>
-        <w:rPr>
-          <w:sz w:val="20"/>
-          <w:lang w:val="pt-BR"/>
-        </w:rPr>
-        <w:t>501 a 1000.</w:t>
-      </w:r>
-    </w:p>
-    <w:p>
-      <w:pPr>
-        <w:spacing w:line="120" w:lineRule="auto"/>
-        <w:rPr>
-          <w:sz w:val="20"/>
-          <w:lang w:val="pt-BR"/>
-        </w:rPr>
-      </w:pPr>
-      <w:r>
-        <w:rPr>
-          <w:sz w:val="20"/>
-          <w:lang w:val="pt-BR"/>
-        </w:rPr>
-        <w:tab/>
-      </w:r>
-      <w:r>
-        <w:rPr>
-          <w:b/>
-          <w:sz w:val="28"/>
-          <w:lang w:val="pt-BR"/>
-        </w:rPr>
-        <w:t>(  )</w:t>
-      </w:r>
-      <w:r>
-        <w:rPr>
-          <w:b/>
-          <w:sz w:val="28"/>
-          <w:lang w:val="pt-BR"/>
-        </w:rPr>
-        <w:tab/>
-      </w:r>
-      <w:r>
-        <w:rPr>
-          <w:sz w:val="20"/>
-          <w:lang w:val="pt-BR"/>
-        </w:rPr>
-        <w:t>1001 a 5000.</w:t>
-      </w:r>
-    </w:p>
-    <w:p>
-      <w:pPr>
-        <w:spacing w:line="120" w:lineRule="auto"/>
-        <w:rPr>
-          <w:sz w:val="20"/>
-          <w:lang w:val="pt-BR"/>
-        </w:rPr>
-      </w:pPr>
-      <w:r>
-        <w:rPr>
-          <w:sz w:val="20"/>
-          <w:lang w:val="pt-BR"/>
-        </w:rPr>
-        <w:tab/>
-      </w:r>
-      <w:r>
-        <w:rPr>
-          <w:b/>
-          <w:sz w:val="28"/>
-          <w:lang w:val="pt-BR"/>
-        </w:rPr>
-        <w:t>(  )</w:t>
-      </w:r>
-      <w:r>
-        <w:rPr>
-          <w:b/>
-          <w:sz w:val="28"/>
-          <w:lang w:val="pt-BR"/>
-        </w:rPr>
-        <w:tab/>
-      </w:r>
-      <w:r>
-        <w:rPr>
-          <w:sz w:val="20"/>
-          <w:lang w:val="pt-BR"/>
-        </w:rPr>
-        <w:t>acima de 5000.</w:t>
-      </w:r>
-    </w:p>
-    <w:p>
-      <w:pPr>
-        <w:spacing w:line="120" w:lineRule="auto"/>
-        <w:rPr>
-          <w:lang w:val="pt-BR"/>
-        </w:rPr>
-      </w:pPr>
-      <w:r>
-        <w:rPr>
-          <w:lang w:val="pt-BR"/>
-        </w:rPr>
-        <w:tab/>
-      </w:r>
-    </w:p>
-    <w:p>
-      <w:pPr>
+    </w:p>
+    <w:p>
+      <w:pPr>
+        <w:pStyle w:val="BodyText"/>
         <w:spacing w:line="192" w:lineRule="auto"/>
         <w:rPr>
-          <w:lang w:val="pt-BR"/>
-        </w:rPr>
-      </w:pPr>
-      <w:r>
-        <w:rPr>
-          <w:lang w:val="pt-BR"/>
-        </w:rPr>
-        <w:t xml:space="preserve">4.05 - Como você qualifica a sua necessidade em relação aos sistemas existentes? </w:t>
-      </w:r>
-    </w:p>
-    <w:p>
-      <w:pPr>
-        <w:spacing w:line="192" w:lineRule="auto"/>
-        <w:rPr>
-          <w:lang w:val="pt-BR"/>
-        </w:rPr>
-      </w:pPr>
-    </w:p>
-    <w:p>
-      <w:pPr>
-        <w:spacing w:line="120" w:lineRule="auto"/>
-        <w:rPr>
-          <w:sz w:val="20"/>
-          <w:lang w:val="pt-BR"/>
-        </w:rPr>
-      </w:pPr>
-      <w:r>
-        <w:rPr>
-          <w:lang w:val="pt-BR"/>
-        </w:rPr>
-        <w:tab/>
-      </w:r>
-      <w:r>
-        <w:rPr>
-          <w:b/>
-          <w:sz w:val="28"/>
-          <w:lang w:val="pt-BR"/>
-        </w:rPr>
-        <w:t>(  )</w:t>
-      </w:r>
-      <w:r>
-        <w:rPr>
-          <w:b/>
-          <w:sz w:val="28"/>
-          <w:lang w:val="pt-BR"/>
-        </w:rPr>
-        <w:tab/>
-      </w:r>
-      <w:r>
-        <w:rPr>
-          <w:sz w:val="20"/>
-          <w:lang w:val="pt-BR"/>
-        </w:rPr>
-        <w:t>Uma melhoria do sistema existente.</w:t>
-      </w:r>
-    </w:p>
-    <w:p>
-      <w:pPr>
-        <w:spacing w:line="120" w:lineRule="auto"/>
-        <w:rPr>
-          <w:sz w:val="20"/>
-          <w:lang w:val="pt-BR"/>
-        </w:rPr>
-      </w:pPr>
-      <w:r>
-        <w:rPr>
-          <w:sz w:val="20"/>
-          <w:lang w:val="pt-BR"/>
-        </w:rPr>
-        <w:tab/>
-      </w:r>
-      <w:r>
-        <w:rPr>
-          <w:b/>
-          <w:sz w:val="28"/>
-          <w:lang w:val="pt-BR"/>
-        </w:rPr>
-        <w:t>(  )</w:t>
-      </w:r>
-      <w:r>
-        <w:rPr>
-          <w:b/>
-          <w:sz w:val="28"/>
-          <w:lang w:val="pt-BR"/>
-        </w:rPr>
-        <w:tab/>
-      </w:r>
-      <w:r>
-        <w:rPr>
-          <w:sz w:val="20"/>
-          <w:lang w:val="pt-BR"/>
-        </w:rPr>
-        <w:t>A substituição do sistema atual.</w:t>
-      </w:r>
-    </w:p>
-    <w:p>
-      <w:pPr>
-        <w:spacing w:line="120" w:lineRule="auto"/>
-        <w:rPr>
-          <w:sz w:val="20"/>
-          <w:lang w:val="pt-BR"/>
-        </w:rPr>
-      </w:pPr>
-      <w:r>
-        <w:rPr>
-          <w:sz w:val="20"/>
-          <w:lang w:val="pt-BR"/>
-        </w:rPr>
-        <w:tab/>
-      </w:r>
-      <w:r>
-        <w:rPr>
-          <w:b/>
-          <w:sz w:val="28"/>
-          <w:lang w:val="pt-BR"/>
-        </w:rPr>
-        <w:t>(  )</w:t>
-      </w:r>
-      <w:r>
-        <w:rPr>
-          <w:b/>
-          <w:sz w:val="28"/>
-          <w:lang w:val="pt-BR"/>
-        </w:rPr>
-        <w:tab/>
-      </w:r>
-      <w:r>
-        <w:rPr>
-          <w:sz w:val="20"/>
-          <w:lang w:val="pt-BR"/>
-        </w:rPr>
-        <w:t>A criação de um sistema.</w:t>
-      </w:r>
-    </w:p>
-    <w:p>
-      <w:pPr>
-        <w:spacing w:line="120" w:lineRule="auto"/>
-        <w:rPr>
-          <w:sz w:val="20"/>
-          <w:lang w:val="pt-BR"/>
-        </w:rPr>
-      </w:pPr>
-      <w:r>
-        <w:rPr>
-          <w:sz w:val="20"/>
-          <w:lang w:val="pt-BR"/>
-        </w:rPr>
-        <w:tab/>
-      </w:r>
-      <w:r>
-        <w:rPr>
-          <w:b/>
-          <w:sz w:val="28"/>
-          <w:lang w:val="pt-BR"/>
-        </w:rPr>
-        <w:t>(  )</w:t>
-      </w:r>
-      <w:r>
-        <w:rPr>
-          <w:b/>
-          <w:sz w:val="28"/>
-          <w:lang w:val="pt-BR"/>
-        </w:rPr>
-        <w:tab/>
-      </w:r>
-      <w:r>
-        <w:rPr>
-          <w:sz w:val="20"/>
-          <w:lang w:val="pt-BR"/>
-        </w:rPr>
-        <w:t>A aquisição de um programa de mercado.</w:t>
-      </w:r>
-    </w:p>
-    <w:p>
-      <w:pPr>
-        <w:spacing w:line="120" w:lineRule="auto"/>
-        <w:rPr>
-          <w:lang w:val="pt-BR"/>
-        </w:rPr>
-      </w:pPr>
-      <w:r>
-        <w:rPr>
-          <w:sz w:val="20"/>
-          <w:lang w:val="pt-BR"/>
-        </w:rPr>
-        <w:tab/>
-      </w:r>
-      <w:r>
-        <w:rPr>
-          <w:b/>
-          <w:sz w:val="28"/>
-          <w:lang w:val="pt-BR"/>
-        </w:rPr>
-        <w:t>(</w:t>
-      </w:r>
-      <w:r>
-        <w:rPr>
-          <w:b/>
-          <w:sz w:val="28"/>
-          <w:lang w:val="pt-BR"/>
-        </w:rPr>
-        <w:t>x</w:t>
-      </w:r>
-      <w:r>
-        <w:rPr>
-          <w:b/>
-          <w:sz w:val="28"/>
-          <w:lang w:val="pt-BR"/>
-        </w:rPr>
-        <w:t>)</w:t>
-      </w:r>
-      <w:r>
-        <w:rPr>
-          <w:b/>
-          <w:sz w:val="28"/>
-          <w:lang w:val="pt-BR"/>
-        </w:rPr>
-        <w:tab/>
-      </w:r>
-      <w:r>
-        <w:rPr>
-          <w:sz w:val="20"/>
-          <w:lang w:val="pt-BR"/>
-        </w:rPr>
-        <w:t>A mecanização de um processo que hoje é feito manualmente.</w:t>
-      </w:r>
-    </w:p>
-    <w:p>
-      <w:pPr>
-        <w:spacing w:line="120" w:lineRule="auto"/>
-        <w:rPr>
-          <w:lang w:val="pt-BR"/>
-        </w:rPr>
-      </w:pPr>
-      <w:r>
-        <w:rPr>
-          <w:sz w:val="20"/>
-          <w:lang w:val="pt-BR"/>
-        </w:rPr>
-        <w:tab/>
-      </w:r>
-      <w:r>
-        <w:rPr>
-          <w:b/>
-          <w:sz w:val="28"/>
-          <w:lang w:val="pt-BR"/>
-        </w:rPr>
-        <w:t>(  )</w:t>
-      </w:r>
-      <w:r>
-        <w:rPr>
-          <w:b/>
-          <w:sz w:val="28"/>
-          <w:lang w:val="pt-BR"/>
-        </w:rPr>
-        <w:tab/>
-      </w:r>
-      <w:r>
-        <w:rPr>
-          <w:sz w:val="20"/>
-          <w:lang w:val="pt-BR"/>
-        </w:rPr>
-        <w:t>A mecanização de um processo novo.</w:t>
-      </w:r>
-    </w:p>
-    <w:p>
-      <w:pPr>
-        <w:spacing w:line="120" w:lineRule="auto"/>
-        <w:rPr>
-          <w:lang w:val="pt-BR"/>
-        </w:rPr>
-      </w:pPr>
-    </w:p>
-    <w:p>
-      <w:pPr>
-        <w:spacing w:line="192" w:lineRule="auto"/>
-        <w:rPr>
-          <w:lang w:val="pt-BR"/>
-        </w:rPr>
-      </w:pPr>
-      <w:r>
-        <w:rPr>
-          <w:lang w:val="pt-BR"/>
-        </w:rPr>
-        <w:t>4.06 - É prevista a utilização de informações históricas?</w:t>
-      </w:r>
-    </w:p>
-    <w:p>
-      <w:pPr>
-        <w:spacing w:line="192" w:lineRule="auto"/>
-        <w:rPr>
-          <w:lang w:val="pt-BR"/>
-        </w:rPr>
-      </w:pPr>
-      <w:r>
-        <w:rPr>
-          <w:lang w:val="pt-BR"/>
-        </w:rPr>
-        <w:tab/>
-      </w:r>
-    </w:p>
-    <w:p>
-      <w:pPr>
-        <w:spacing w:line="120" w:lineRule="auto"/>
-        <w:rPr>
-          <w:sz w:val="20"/>
-          <w:lang w:val="pt-BR"/>
-        </w:rPr>
-      </w:pPr>
-      <w:r>
-        <w:rPr>
-          <w:lang w:val="pt-BR"/>
-        </w:rPr>
-        <w:tab/>
-      </w:r>
-      <w:r>
-        <w:rPr>
-          <w:b/>
-          <w:sz w:val="28"/>
-          <w:lang w:val="pt-BR"/>
-        </w:rPr>
-        <w:t>(  )</w:t>
-      </w:r>
-      <w:r>
-        <w:rPr>
-          <w:b/>
-          <w:sz w:val="28"/>
-          <w:lang w:val="pt-BR"/>
-        </w:rPr>
-        <w:tab/>
-      </w:r>
-      <w:r>
-        <w:rPr>
-          <w:sz w:val="20"/>
-          <w:lang w:val="pt-BR"/>
-        </w:rPr>
-        <w:t>Não.</w:t>
-      </w:r>
-    </w:p>
-    <w:p>
-      <w:pPr>
-        <w:spacing w:line="120" w:lineRule="auto"/>
-        <w:rPr>
-          <w:sz w:val="20"/>
-          <w:lang w:val="pt-BR"/>
-        </w:rPr>
-      </w:pPr>
-      <w:r>
-        <w:rPr>
-          <w:sz w:val="20"/>
-          <w:lang w:val="pt-BR"/>
-        </w:rPr>
-        <w:tab/>
-      </w:r>
-      <w:r>
-        <w:rPr>
-          <w:b/>
-          <w:sz w:val="28"/>
-          <w:lang w:val="pt-BR"/>
-        </w:rPr>
-        <w:t>(x</w:t>
-      </w:r>
-      <w:r>
-        <w:rPr>
-          <w:b/>
-          <w:sz w:val="28"/>
-          <w:lang w:val="pt-BR"/>
-        </w:rPr>
-        <w:t>)</w:t>
-      </w:r>
-      <w:r>
-        <w:rPr>
-          <w:b/>
-          <w:sz w:val="28"/>
-          <w:lang w:val="pt-BR"/>
-        </w:rPr>
-        <w:tab/>
-      </w:r>
-      <w:r>
-        <w:rPr>
-          <w:sz w:val="20"/>
-          <w:lang w:val="pt-BR"/>
-        </w:rPr>
-        <w:t>Sim dos últimos 12 meses.</w:t>
-      </w:r>
-    </w:p>
-    <w:p>
-      <w:pPr>
-        <w:spacing w:line="120" w:lineRule="auto"/>
-        <w:rPr>
-          <w:sz w:val="20"/>
-          <w:lang w:val="pt-BR"/>
-        </w:rPr>
-      </w:pPr>
-      <w:r>
-        <w:rPr>
-          <w:sz w:val="20"/>
-          <w:lang w:val="pt-BR"/>
-        </w:rPr>
-        <w:tab/>
-      </w:r>
-      <w:r>
-        <w:rPr>
-          <w:b/>
-          <w:sz w:val="28"/>
-          <w:lang w:val="pt-BR"/>
-        </w:rPr>
-        <w:t>(  )</w:t>
-      </w:r>
-      <w:r>
-        <w:rPr>
-          <w:b/>
-          <w:sz w:val="28"/>
-          <w:lang w:val="pt-BR"/>
-        </w:rPr>
-        <w:tab/>
-      </w:r>
-      <w:r>
-        <w:rPr>
-          <w:sz w:val="20"/>
-          <w:lang w:val="pt-BR"/>
-        </w:rPr>
-        <w:t>Sim dos últimos 24 meses.</w:t>
-      </w:r>
-    </w:p>
-    <w:p>
-      <w:pPr>
-        <w:spacing w:line="120" w:lineRule="auto"/>
-        <w:rPr>
-          <w:sz w:val="20"/>
-          <w:lang w:val="pt-BR"/>
-        </w:rPr>
-      </w:pPr>
-      <w:r>
-        <w:rPr>
-          <w:sz w:val="20"/>
-          <w:lang w:val="pt-BR"/>
-        </w:rPr>
-        <w:tab/>
-      </w:r>
-      <w:r>
-        <w:rPr>
-          <w:b/>
-          <w:sz w:val="28"/>
-          <w:lang w:val="pt-BR"/>
-        </w:rPr>
-        <w:t>(  )</w:t>
-      </w:r>
-      <w:r>
-        <w:rPr>
-          <w:b/>
-          <w:sz w:val="28"/>
-          <w:lang w:val="pt-BR"/>
-        </w:rPr>
-        <w:tab/>
-      </w:r>
-      <w:r>
-        <w:rPr>
-          <w:sz w:val="20"/>
-          <w:lang w:val="pt-BR"/>
-        </w:rPr>
-        <w:t>Sim de mais de 24 meses.</w:t>
-      </w:r>
-    </w:p>
-    <w:p>
-      <w:pPr>
-        <w:spacing w:line="120" w:lineRule="auto"/>
-        <w:rPr>
-          <w:sz w:val="20"/>
-          <w:lang w:val="pt-BR"/>
-        </w:rPr>
-      </w:pPr>
-    </w:p>
-    <w:p>
-      <w:pPr>
-        <w:pStyle w:val="Corpodetexto"/>
-        <w:spacing w:line="192" w:lineRule="auto"/>
-        <w:rPr>
           <w:color w:val="auto"/>
           <w:lang w:val="pt-BR"/>
         </w:rPr>
@@ -3214,7 +3221,7 @@
     </w:p>
     <w:p>
       <w:pPr>
-        <w:pStyle w:val="Corpodetexto"/>
+        <w:pStyle w:val="BodyText"/>
         <w:spacing w:line="192" w:lineRule="auto"/>
         <w:rPr>
           <w:color w:val="auto"/>
@@ -3523,9 +3530,16 @@
       </w:r>
       <w:r>
         <w:rPr>
-          <w:lang w:val="pt-BR"/>
-        </w:rPr>
-        <w:t>Não haverá impressão.</w:t>
+          <w:sz w:val="20"/>
+          <w:lang w:val="pt-BR"/>
+        </w:rPr>
+        <w:t>Não haverá impressão</w:t>
+      </w:r>
+      <w:r>
+        <w:rPr>
+          <w:lang w:val="pt-BR"/>
+        </w:rPr>
+        <w:t>.</w:t>
       </w:r>
     </w:p>
     <w:p>
@@ -3559,9 +3573,16 @@
       </w:r>
       <w:r>
         <w:rPr>
-          <w:lang w:val="pt-BR"/>
-        </w:rPr>
-        <w:t>0 a 1000.</w:t>
+          <w:sz w:val="20"/>
+          <w:lang w:val="pt-BR"/>
+        </w:rPr>
+        <w:t>0 a 1000</w:t>
+      </w:r>
+      <w:r>
+        <w:rPr>
+          <w:lang w:val="pt-BR"/>
+        </w:rPr>
+        <w:t>.</w:t>
       </w:r>
     </w:p>
     <w:p>
@@ -3595,6 +3616,7 @@
       </w:r>
       <w:r>
         <w:rPr>
+          <w:sz w:val="20"/>
           <w:lang w:val="pt-BR"/>
         </w:rPr>
         <w:t>1001 a 5000.</w:t>
@@ -3631,6 +3653,7 @@
       </w:r>
       <w:r>
         <w:rPr>
+          <w:sz w:val="20"/>
           <w:lang w:val="pt-BR"/>
         </w:rPr>
         <w:t>acima de 5000.</w:t>
@@ -3765,8 +3788,6 @@
         </w:rPr>
         <w:t>Atendimento e suporte por empresa terceira</w:t>
       </w:r>
-      <w:bookmarkStart w:id="30" w:name="_GoBack"/>
-      <w:bookmarkEnd w:id="30"/>
     </w:p>
     <w:p>
       <w:pPr>
@@ -3864,7 +3885,7 @@
     </w:p>
     <w:p>
       <w:pPr>
-        <w:pStyle w:val="Ttulo1"/>
+        <w:pStyle w:val="Heading1"/>
         <w:pBdr>
           <w:top w:val="none" w:sz="0" w:space="0" w:color="auto"/>
           <w:bottom w:val="none" w:sz="0" w:space="0" w:color="auto"/>
@@ -3936,7 +3957,7 @@
     </w:p>
     <w:p>
       <w:pPr>
-        <w:pStyle w:val="Recuodecorpodetexto2"/>
+        <w:pStyle w:val="BodyTextIndent2"/>
         <w:rPr>
           <w:color w:val="auto"/>
           <w:lang w:val="pt-BR"/>
@@ -3965,23 +3986,7 @@
           <w:b/>
           <w:lang w:val="pt-BR"/>
         </w:rPr>
-        <w:t xml:space="preserve">Requisitos de projeto (segurança, performance, confiabilidade, usabilidade ou contingência, </w:t>
-      </w:r>
-      <w:proofErr w:type="spellStart"/>
-      <w:r>
-        <w:rPr>
-          <w:b/>
-          <w:lang w:val="pt-BR"/>
-        </w:rPr>
-        <w:t>etc</w:t>
-      </w:r>
-      <w:proofErr w:type="spellEnd"/>
-      <w:r>
-        <w:rPr>
-          <w:b/>
-          <w:lang w:val="pt-BR"/>
-        </w:rPr>
-        <w:t>).</w:t>
+        <w:t>Requisitos de projeto (segurança, performance, confiabilidade, usabilidade ou contingência, etc).</w:t>
       </w:r>
       <w:r>
         <w:rPr>
@@ -4005,7 +4010,19 @@
           <w:lang w:val="pt-BR"/>
         </w:rPr>
         <w:lastRenderedPageBreak/>
-        <w:t>O sistema deve ser instalado em um dispositivo móvel para uso apostadores de loterias em suas consultas dos sorteios.</w:t>
+        <w:t>O sistema deve ser instalado em um dispositivo móvel para uso</w:t>
+      </w:r>
+      <w:r>
+        <w:rPr>
+          <w:lang w:val="pt-BR"/>
+        </w:rPr>
+        <w:t xml:space="preserve"> dos</w:t>
+      </w:r>
+      <w:r>
+        <w:rPr>
+          <w:lang w:val="pt-BR"/>
+        </w:rPr>
+        <w:t xml:space="preserve"> apostadores em suas consultas dos sorteios.</w:t>
       </w:r>
     </w:p>
     <w:p>
@@ -4014,42 +4031,73 @@
           <w:ilvl w:val="0"/>
           <w:numId w:val="6"/>
         </w:numPr>
-        <w:rPr>
-          <w:lang w:val="pt-BR"/>
-        </w:rPr>
-      </w:pPr>
-      <w:r>
-        <w:rPr>
-          <w:lang w:val="pt-BR"/>
-        </w:rPr>
-        <w:t>O sistema deverá ter uma API em um servidor para que o aplicativo realize a consulta dos dados que foram consultados do serviço da caixa econômica federal</w:t>
-      </w:r>
-    </w:p>
-    <w:p>
-      <w:pPr>
-        <w:pStyle w:val="infoblue"/>
+      </w:pPr>
+      <w:r>
+        <w:rPr>
+          <w:lang w:val="pt-BR"/>
+        </w:rPr>
+        <w:t xml:space="preserve">O sistema deverá ter uma API em um servidor para que o aplicativo realize a consulta dos dados que foram consultados do serviço da </w:t>
+      </w:r>
+      <w:r>
+        <w:rPr>
+          <w:lang w:val="pt-BR"/>
+        </w:rPr>
+        <w:t>C</w:t>
+      </w:r>
+      <w:r>
+        <w:rPr>
+          <w:lang w:val="pt-BR"/>
+        </w:rPr>
+        <w:t xml:space="preserve">aixa </w:t>
+      </w:r>
+      <w:r>
+        <w:rPr>
+          <w:lang w:val="pt-BR"/>
+        </w:rPr>
+        <w:t>E</w:t>
+      </w:r>
+      <w:r>
+        <w:rPr>
+          <w:lang w:val="pt-BR"/>
+        </w:rPr>
+        <w:t xml:space="preserve">conômica </w:t>
+      </w:r>
+      <w:r>
+        <w:rPr>
+          <w:lang w:val="pt-BR"/>
+        </w:rPr>
+        <w:t>F</w:t>
+      </w:r>
+      <w:r>
+        <w:rPr>
+          <w:lang w:val="pt-BR"/>
+        </w:rPr>
+        <w:t>ederal</w:t>
+      </w:r>
+    </w:p>
+    <w:p>
+      <w:pPr>
         <w:numPr>
           <w:ilvl w:val="0"/>
           <w:numId w:val="6"/>
         </w:numPr>
-        <w:rPr>
-          <w:rFonts w:ascii="Arial" w:hAnsi="Arial"/>
-          <w:i w:val="0"/>
-          <w:color w:val="auto"/>
-        </w:rPr>
-      </w:pPr>
-      <w:r>
-        <w:rPr>
-          <w:rFonts w:ascii="Arial" w:hAnsi="Arial"/>
-          <w:i w:val="0"/>
-          <w:color w:val="auto"/>
-        </w:rPr>
-        <w:t>O sistema deve suportar 50 usuários simultâneos em qualquer horário do dia.</w:t>
-      </w:r>
-    </w:p>
-    <w:p>
-      <w:pPr>
-        <w:pStyle w:val="Corpodetexto"/>
+      </w:pPr>
+      <w:r>
+        <w:t>O sistema deve suportar até 100</w:t>
+      </w:r>
+      <w:r>
+        <w:t xml:space="preserve"> usuários simultâneos</w:t>
+      </w:r>
+      <w:r>
+        <w:t xml:space="preserve"> conectados</w:t>
+      </w:r>
+      <w:r>
+        <w:t xml:space="preserve"> em qualquer horário do dia.</w:t>
+      </w:r>
+    </w:p>
+    <w:p>
+      <w:pPr>
+        <w:pStyle w:val="BodyText"/>
         <w:rPr>
           <w:i/>
           <w:color w:val="auto"/>
@@ -4100,7 +4148,7 @@
 <w:ftr xmlns:wpc="http://schemas.microsoft.com/office/word/2010/wordprocessingCanvas" xmlns:mc="http://schemas.openxmlformats.org/markup-compatibility/2006" xmlns:o="urn:schemas-microsoft-com:office:office" xmlns:r="http://schemas.openxmlformats.org/officeDocument/2006/relationships" xmlns:m="http://schemas.openxmlformats.org/officeDocument/2006/math" xmlns:v="urn:schemas-microsoft-com:vml" xmlns:wp14="http://schemas.microsoft.com/office/word/2010/wordprocessingDrawing" xmlns:wp="http://schemas.openxmlformats.org/drawingml/2006/wordprocessingDrawing" xmlns:w10="urn:schemas-microsoft-com:office:word" xmlns:w="http://schemas.openxmlformats.org/wordprocessingml/2006/main" xmlns:w14="http://schemas.microsoft.com/office/word/2010/wordml" xmlns:w15="http://schemas.microsoft.com/office/word/2012/wordml" xmlns:wpg="http://schemas.microsoft.com/office/word/2010/wordprocessingGroup" xmlns:wpi="http://schemas.microsoft.com/office/word/2010/wordprocessingInk" xmlns:wne="http://schemas.microsoft.com/office/word/2006/wordml" xmlns:wps="http://schemas.microsoft.com/office/word/2010/wordprocessingShape" mc:Ignorable="w14 w15 wp14">
   <w:p>
     <w:pPr>
-      <w:pStyle w:val="Rodap"/>
+      <w:pStyle w:val="Footer"/>
       <w:pBdr>
         <w:top w:val="single" w:sz="4" w:space="1" w:color="auto"/>
       </w:pBdr>
@@ -4129,36 +4177,36 @@
     </w:r>
     <w:r>
       <w:rPr>
-        <w:rStyle w:val="Nmerodepgina"/>
+        <w:rStyle w:val="PageNumber"/>
         <w:sz w:val="20"/>
       </w:rPr>
       <w:fldChar w:fldCharType="begin"/>
     </w:r>
     <w:r>
       <w:rPr>
-        <w:rStyle w:val="Nmerodepgina"/>
+        <w:rStyle w:val="PageNumber"/>
         <w:sz w:val="20"/>
       </w:rPr>
       <w:instrText xml:space="preserve"> PAGE </w:instrText>
     </w:r>
     <w:r>
       <w:rPr>
-        <w:rStyle w:val="Nmerodepgina"/>
+        <w:rStyle w:val="PageNumber"/>
         <w:sz w:val="20"/>
       </w:rPr>
       <w:fldChar w:fldCharType="separate"/>
     </w:r>
     <w:r>
       <w:rPr>
-        <w:rStyle w:val="Nmerodepgina"/>
+        <w:rStyle w:val="PageNumber"/>
         <w:noProof/>
         <w:sz w:val="20"/>
       </w:rPr>
-      <w:t>4</w:t>
+      <w:t>2</w:t>
     </w:r>
     <w:r>
       <w:rPr>
-        <w:rStyle w:val="Nmerodepgina"/>
+        <w:rStyle w:val="PageNumber"/>
         <w:sz w:val="20"/>
       </w:rPr>
       <w:fldChar w:fldCharType="end"/>
@@ -4171,28 +4219,28 @@
     </w:r>
     <w:r>
       <w:rPr>
-        <w:rStyle w:val="Nmerodepgina"/>
+        <w:rStyle w:val="PageNumber"/>
         <w:sz w:val="20"/>
       </w:rPr>
       <w:fldChar w:fldCharType="begin"/>
     </w:r>
     <w:r>
       <w:rPr>
-        <w:rStyle w:val="Nmerodepgina"/>
+        <w:rStyle w:val="PageNumber"/>
         <w:sz w:val="20"/>
       </w:rPr>
       <w:instrText xml:space="preserve"> NUMPAGES </w:instrText>
     </w:r>
     <w:r>
       <w:rPr>
-        <w:rStyle w:val="Nmerodepgina"/>
+        <w:rStyle w:val="PageNumber"/>
         <w:sz w:val="20"/>
       </w:rPr>
       <w:fldChar w:fldCharType="separate"/>
     </w:r>
     <w:r>
       <w:rPr>
-        <w:rStyle w:val="Nmerodepgina"/>
+        <w:rStyle w:val="PageNumber"/>
         <w:noProof/>
         <w:sz w:val="20"/>
       </w:rPr>
@@ -4200,7 +4248,7 @@
     </w:r>
     <w:r>
       <w:rPr>
-        <w:rStyle w:val="Nmerodepgina"/>
+        <w:rStyle w:val="PageNumber"/>
         <w:sz w:val="20"/>
       </w:rPr>
       <w:fldChar w:fldCharType="end"/>
@@ -4238,7 +4286,7 @@
 <w:hdr xmlns:wpc="http://schemas.microsoft.com/office/word/2010/wordprocessingCanvas" xmlns:mc="http://schemas.openxmlformats.org/markup-compatibility/2006" xmlns:o="urn:schemas-microsoft-com:office:office" xmlns:r="http://schemas.openxmlformats.org/officeDocument/2006/relationships" xmlns:m="http://schemas.openxmlformats.org/officeDocument/2006/math" xmlns:v="urn:schemas-microsoft-com:vml" xmlns:wp14="http://schemas.microsoft.com/office/word/2010/wordprocessingDrawing" xmlns:wp="http://schemas.openxmlformats.org/drawingml/2006/wordprocessingDrawing" xmlns:w10="urn:schemas-microsoft-com:office:word" xmlns:w="http://schemas.openxmlformats.org/wordprocessingml/2006/main" xmlns:w14="http://schemas.microsoft.com/office/word/2010/wordml" xmlns:w15="http://schemas.microsoft.com/office/word/2012/wordml" xmlns:wpg="http://schemas.microsoft.com/office/word/2010/wordprocessingGroup" xmlns:wpi="http://schemas.microsoft.com/office/word/2010/wordprocessingInk" xmlns:wne="http://schemas.microsoft.com/office/word/2006/wordml" xmlns:wps="http://schemas.microsoft.com/office/word/2010/wordprocessingShape" mc:Ignorable="w14 w15 wp14">
   <w:p>
     <w:pPr>
-      <w:pStyle w:val="Rodap"/>
+      <w:pStyle w:val="Footer"/>
       <w:jc w:val="center"/>
       <w:rPr>
         <w:b/>
@@ -4248,7 +4296,7 @@
     <w:r>
       <w:rPr>
         <w:noProof/>
-        <w:lang w:val="pt-BR"/>
+        <w:lang w:val="en-US" w:eastAsia="en-US"/>
       </w:rPr>
       <w:drawing>
         <wp:anchor distT="0" distB="0" distL="114300" distR="114300" simplePos="0" relativeHeight="251659264" behindDoc="0" locked="0" layoutInCell="1" allowOverlap="1" wp14:anchorId="64893876" wp14:editId="7F4800FF">
@@ -4319,12 +4367,12 @@
   </w:p>
   <w:p>
     <w:pPr>
-      <w:pStyle w:val="Cabealho"/>
+      <w:pStyle w:val="Header"/>
     </w:pPr>
   </w:p>
   <w:p>
     <w:pPr>
-      <w:pStyle w:val="Cabealho"/>
+      <w:pStyle w:val="Header"/>
       <w:spacing w:before="0" w:line="240" w:lineRule="auto"/>
       <w:rPr>
         <w:sz w:val="18"/>
@@ -4338,7 +4386,7 @@
 <w:hdr xmlns:wpc="http://schemas.microsoft.com/office/word/2010/wordprocessingCanvas" xmlns:mc="http://schemas.openxmlformats.org/markup-compatibility/2006" xmlns:o="urn:schemas-microsoft-com:office:office" xmlns:r="http://schemas.openxmlformats.org/officeDocument/2006/relationships" xmlns:m="http://schemas.openxmlformats.org/officeDocument/2006/math" xmlns:v="urn:schemas-microsoft-com:vml" xmlns:wp14="http://schemas.microsoft.com/office/word/2010/wordprocessingDrawing" xmlns:wp="http://schemas.openxmlformats.org/drawingml/2006/wordprocessingDrawing" xmlns:w10="urn:schemas-microsoft-com:office:word" xmlns:w="http://schemas.openxmlformats.org/wordprocessingml/2006/main" xmlns:w14="http://schemas.microsoft.com/office/word/2010/wordml" xmlns:w15="http://schemas.microsoft.com/office/word/2012/wordml" xmlns:wpg="http://schemas.microsoft.com/office/word/2010/wordprocessingGroup" xmlns:wpi="http://schemas.microsoft.com/office/word/2010/wordprocessingInk" xmlns:wne="http://schemas.microsoft.com/office/word/2006/wordml" xmlns:wps="http://schemas.microsoft.com/office/word/2010/wordprocessingShape" mc:Ignorable="w14 w15 wp14">
   <w:p>
     <w:pPr>
-      <w:pStyle w:val="Rodap"/>
+      <w:pStyle w:val="Footer"/>
       <w:jc w:val="center"/>
       <w:rPr>
         <w:b/>
@@ -4351,7 +4399,7 @@
         <w:noProof/>
         <w:sz w:val="48"/>
         <w:szCs w:val="48"/>
-        <w:lang w:val="pt-BR"/>
+        <w:lang w:val="en-US" w:eastAsia="en-US"/>
       </w:rPr>
       <w:drawing>
         <wp:anchor distT="0" distB="0" distL="114300" distR="114300" simplePos="0" relativeHeight="251658240" behindDoc="0" locked="0" layoutInCell="1" allowOverlap="1" wp14:anchorId="43A6BBCE" wp14:editId="6E7FAEDE">
@@ -4439,12 +4487,12 @@
   </w:p>
   <w:p>
     <w:pPr>
-      <w:pStyle w:val="Cabealho"/>
+      <w:pStyle w:val="Header"/>
     </w:pPr>
   </w:p>
   <w:p>
     <w:pPr>
-      <w:pStyle w:val="Cabealho"/>
+      <w:pStyle w:val="Header"/>
     </w:pPr>
   </w:p>
 </w:hdr>
@@ -5074,7 +5122,7 @@
     <w:lvl w:ilvl="0">
       <w:start w:val="1"/>
       <w:numFmt w:val="decimal"/>
-      <w:pStyle w:val="Ttulo1"/>
+      <w:pStyle w:val="Heading1"/>
       <w:lvlText w:val="%1."/>
       <w:lvlJc w:val="left"/>
       <w:pPr>
@@ -5087,7 +5135,7 @@
     <w:lvl w:ilvl="1">
       <w:start w:val="1"/>
       <w:numFmt w:val="decimal"/>
-      <w:pStyle w:val="Ttulo2"/>
+      <w:pStyle w:val="Heading2"/>
       <w:lvlText w:val="%1.%2."/>
       <w:lvlJc w:val="left"/>
       <w:pPr>
@@ -5100,7 +5148,7 @@
     <w:lvl w:ilvl="2">
       <w:start w:val="1"/>
       <w:numFmt w:val="decimal"/>
-      <w:pStyle w:val="Ttulo3"/>
+      <w:pStyle w:val="Heading3"/>
       <w:lvlText w:val="%1.%2.%3."/>
       <w:lvlJc w:val="left"/>
       <w:pPr>
@@ -6025,7 +6073,7 @@
       <w:lang w:val="pt-PT"/>
     </w:rPr>
   </w:style>
-  <w:style w:type="paragraph" w:styleId="Ttulo1">
+  <w:style w:type="paragraph" w:styleId="Heading1">
     <w:name w:val="heading 1"/>
     <w:basedOn w:val="Normal"/>
     <w:next w:val="Normal"/>
@@ -6048,7 +6096,7 @@
       <w:sz w:val="32"/>
     </w:rPr>
   </w:style>
-  <w:style w:type="paragraph" w:styleId="Ttulo2">
+  <w:style w:type="paragraph" w:styleId="Heading2">
     <w:name w:val="heading 2"/>
     <w:basedOn w:val="Normal"/>
     <w:next w:val="Normal"/>
@@ -6069,7 +6117,7 @@
       <w:sz w:val="28"/>
     </w:rPr>
   </w:style>
-  <w:style w:type="paragraph" w:styleId="Ttulo3">
+  <w:style w:type="paragraph" w:styleId="Heading3">
     <w:name w:val="heading 3"/>
     <w:basedOn w:val="Normal"/>
     <w:next w:val="Normal"/>
@@ -6088,7 +6136,7 @@
       <w:sz w:val="24"/>
     </w:rPr>
   </w:style>
-  <w:style w:type="paragraph" w:styleId="Ttulo4">
+  <w:style w:type="paragraph" w:styleId="Heading4">
     <w:name w:val="heading 4"/>
     <w:basedOn w:val="Normal"/>
     <w:next w:val="Normal"/>
@@ -6102,7 +6150,7 @@
       <w:b/>
     </w:rPr>
   </w:style>
-  <w:style w:type="paragraph" w:styleId="Ttulo5">
+  <w:style w:type="paragraph" w:styleId="Heading5">
     <w:name w:val="heading 5"/>
     <w:basedOn w:val="Normal"/>
     <w:qFormat/>
@@ -6117,7 +6165,7 @@
       <w:lang w:val="en-US"/>
     </w:rPr>
   </w:style>
-  <w:style w:type="paragraph" w:styleId="Ttulo6">
+  <w:style w:type="paragraph" w:styleId="Heading6">
     <w:name w:val="heading 6"/>
     <w:basedOn w:val="Normal"/>
     <w:next w:val="Normal"/>
@@ -6132,7 +6180,7 @@
       <w:b/>
     </w:rPr>
   </w:style>
-  <w:style w:type="paragraph" w:styleId="Ttulo7">
+  <w:style w:type="paragraph" w:styleId="Heading7">
     <w:name w:val="heading 7"/>
     <w:basedOn w:val="Normal"/>
     <w:next w:val="Normal"/>
@@ -6148,7 +6196,7 @@
       <w:sz w:val="20"/>
     </w:rPr>
   </w:style>
-  <w:style w:type="paragraph" w:styleId="Ttulo8">
+  <w:style w:type="paragraph" w:styleId="Heading8">
     <w:name w:val="heading 8"/>
     <w:basedOn w:val="Normal"/>
     <w:next w:val="Normal"/>
@@ -6164,7 +6212,7 @@
       <w:sz w:val="28"/>
     </w:rPr>
   </w:style>
-  <w:style w:type="paragraph" w:styleId="Ttulo9">
+  <w:style w:type="paragraph" w:styleId="Heading9">
     <w:name w:val="heading 9"/>
     <w:basedOn w:val="Normal"/>
     <w:next w:val="Normal"/>
@@ -6181,13 +6229,13 @@
       <w:sz w:val="24"/>
     </w:rPr>
   </w:style>
-  <w:style w:type="character" w:default="1" w:styleId="Fontepargpadro">
+  <w:style w:type="character" w:default="1" w:styleId="DefaultParagraphFont">
     <w:name w:val="Default Paragraph Font"/>
     <w:uiPriority w:val="1"/>
     <w:semiHidden/>
     <w:unhideWhenUsed/>
   </w:style>
-  <w:style w:type="table" w:default="1" w:styleId="Tabelanormal">
+  <w:style w:type="table" w:default="1" w:styleId="TableNormal">
     <w:name w:val="Normal Table"/>
     <w:uiPriority w:val="99"/>
     <w:semiHidden/>
@@ -6202,13 +6250,13 @@
       </w:tblCellMar>
     </w:tblPr>
   </w:style>
-  <w:style w:type="numbering" w:default="1" w:styleId="Semlista">
+  <w:style w:type="numbering" w:default="1" w:styleId="NoList">
     <w:name w:val="No List"/>
     <w:uiPriority w:val="99"/>
     <w:semiHidden/>
     <w:unhideWhenUsed/>
   </w:style>
-  <w:style w:type="paragraph" w:styleId="Cabealho">
+  <w:style w:type="paragraph" w:styleId="Header">
     <w:name w:val="header"/>
     <w:basedOn w:val="Normal"/>
     <w:semiHidden/>
@@ -6220,7 +6268,7 @@
       </w:tabs>
     </w:pPr>
   </w:style>
-  <w:style w:type="paragraph" w:styleId="Rodap">
+  <w:style w:type="paragraph" w:styleId="Footer">
     <w:name w:val="footer"/>
     <w:basedOn w:val="Normal"/>
     <w:semiHidden/>
@@ -6232,13 +6280,13 @@
       </w:tabs>
     </w:pPr>
   </w:style>
-  <w:style w:type="character" w:styleId="Nmerodepgina">
+  <w:style w:type="character" w:styleId="PageNumber">
     <w:name w:val="page number"/>
-    <w:basedOn w:val="Fontepargpadro"/>
+    <w:basedOn w:val="DefaultParagraphFont"/>
     <w:semiHidden/>
     <w:rsid w:val="00301720"/>
   </w:style>
-  <w:style w:type="paragraph" w:styleId="Recuodecorpodetexto">
+  <w:style w:type="paragraph" w:styleId="BodyTextIndent">
     <w:name w:val="Body Text Indent"/>
     <w:basedOn w:val="Normal"/>
     <w:semiHidden/>
@@ -6266,7 +6314,7 @@
       <w:lang w:val="pt-BR" w:eastAsia="en-US"/>
     </w:rPr>
   </w:style>
-  <w:style w:type="paragraph" w:styleId="Corpodetexto">
+  <w:style w:type="paragraph" w:styleId="BodyText">
     <w:name w:val="Body Text"/>
     <w:basedOn w:val="Normal"/>
     <w:semiHidden/>
@@ -6275,7 +6323,7 @@
       <w:color w:val="0000FF"/>
     </w:rPr>
   </w:style>
-  <w:style w:type="paragraph" w:styleId="Sumrio1">
+  <w:style w:type="paragraph" w:styleId="TOC1">
     <w:name w:val="toc 1"/>
     <w:basedOn w:val="Normal"/>
     <w:next w:val="Normal"/>
@@ -6290,7 +6338,7 @@
       <w:b/>
     </w:rPr>
   </w:style>
-  <w:style w:type="paragraph" w:styleId="Sumrio2">
+  <w:style w:type="paragraph" w:styleId="TOC2">
     <w:name w:val="toc 2"/>
     <w:basedOn w:val="Normal"/>
     <w:next w:val="Normal"/>
@@ -6307,7 +6355,7 @@
       <w:sz w:val="20"/>
     </w:rPr>
   </w:style>
-  <w:style w:type="paragraph" w:styleId="Sumrio3">
+  <w:style w:type="paragraph" w:styleId="TOC3">
     <w:name w:val="toc 3"/>
     <w:basedOn w:val="Normal"/>
     <w:next w:val="Normal"/>
@@ -6323,7 +6371,7 @@
       <w:sz w:val="20"/>
     </w:rPr>
   </w:style>
-  <w:style w:type="paragraph" w:styleId="Sumrio4">
+  <w:style w:type="paragraph" w:styleId="TOC4">
     <w:name w:val="toc 4"/>
     <w:basedOn w:val="Normal"/>
     <w:next w:val="Normal"/>
@@ -6340,7 +6388,7 @@
       <w:sz w:val="18"/>
     </w:rPr>
   </w:style>
-  <w:style w:type="paragraph" w:styleId="Sumrio5">
+  <w:style w:type="paragraph" w:styleId="TOC5">
     <w:name w:val="toc 5"/>
     <w:basedOn w:val="Normal"/>
     <w:next w:val="Normal"/>
@@ -6357,7 +6405,7 @@
       <w:sz w:val="18"/>
     </w:rPr>
   </w:style>
-  <w:style w:type="paragraph" w:styleId="Sumrio6">
+  <w:style w:type="paragraph" w:styleId="TOC6">
     <w:name w:val="toc 6"/>
     <w:basedOn w:val="Normal"/>
     <w:next w:val="Normal"/>
@@ -6374,7 +6422,7 @@
       <w:sz w:val="18"/>
     </w:rPr>
   </w:style>
-  <w:style w:type="paragraph" w:styleId="Sumrio7">
+  <w:style w:type="paragraph" w:styleId="TOC7">
     <w:name w:val="toc 7"/>
     <w:basedOn w:val="Normal"/>
     <w:next w:val="Normal"/>
@@ -6391,7 +6439,7 @@
       <w:sz w:val="18"/>
     </w:rPr>
   </w:style>
-  <w:style w:type="paragraph" w:styleId="Sumrio8">
+  <w:style w:type="paragraph" w:styleId="TOC8">
     <w:name w:val="toc 8"/>
     <w:basedOn w:val="Normal"/>
     <w:next w:val="Normal"/>
@@ -6408,7 +6456,7 @@
       <w:sz w:val="18"/>
     </w:rPr>
   </w:style>
-  <w:style w:type="paragraph" w:styleId="Sumrio9">
+  <w:style w:type="paragraph" w:styleId="TOC9">
     <w:name w:val="toc 9"/>
     <w:basedOn w:val="Normal"/>
     <w:next w:val="Normal"/>
@@ -6427,7 +6475,7 @@
   </w:style>
   <w:style w:type="character" w:styleId="Hyperlink">
     <w:name w:val="Hyperlink"/>
-    <w:basedOn w:val="Fontepargpadro"/>
+    <w:basedOn w:val="DefaultParagraphFont"/>
     <w:semiHidden/>
     <w:rsid w:val="00301720"/>
     <w:rPr>
@@ -6435,9 +6483,9 @@
       <w:u w:val="single"/>
     </w:rPr>
   </w:style>
-  <w:style w:type="character" w:styleId="HiperlinkVisitado">
+  <w:style w:type="character" w:styleId="FollowedHyperlink">
     <w:name w:val="FollowedHyperlink"/>
-    <w:basedOn w:val="Fontepargpadro"/>
+    <w:basedOn w:val="DefaultParagraphFont"/>
     <w:semiHidden/>
     <w:rsid w:val="00301720"/>
     <w:rPr>
@@ -6506,7 +6554,7 @@
       <w:lang w:val="pt-BR"/>
     </w:rPr>
   </w:style>
-  <w:style w:type="paragraph" w:styleId="Corpodetexto2">
+  <w:style w:type="paragraph" w:styleId="BodyText2">
     <w:name w:val="Body Text 2"/>
     <w:basedOn w:val="Normal"/>
     <w:semiHidden/>
@@ -6517,7 +6565,7 @@
       <w:sz w:val="20"/>
     </w:rPr>
   </w:style>
-  <w:style w:type="paragraph" w:styleId="Corpodetexto3">
+  <w:style w:type="paragraph" w:styleId="BodyText3">
     <w:name w:val="Body Text 3"/>
     <w:basedOn w:val="Normal"/>
     <w:semiHidden/>
@@ -6545,7 +6593,7 @@
   <w:style w:type="paragraph" w:customStyle="1" w:styleId="InfoBlue0">
     <w:name w:val="InfoBlue"/>
     <w:basedOn w:val="Normal"/>
-    <w:next w:val="Corpodetexto"/>
+    <w:next w:val="BodyText"/>
     <w:autoRedefine/>
     <w:rsid w:val="00301720"/>
     <w:pPr>
@@ -6572,7 +6620,7 @@
       <w:rFonts w:ascii="Wingdings" w:hAnsi="Wingdings"/>
     </w:rPr>
   </w:style>
-  <w:style w:type="paragraph" w:styleId="Recuodecorpodetexto2">
+  <w:style w:type="paragraph" w:styleId="BodyTextIndent2">
     <w:name w:val="Body Text Indent 2"/>
     <w:basedOn w:val="Normal"/>
     <w:semiHidden/>
@@ -6584,7 +6632,7 @@
       <w:color w:val="0000FF"/>
     </w:rPr>
   </w:style>
-  <w:style w:type="paragraph" w:styleId="MapadoDocumento">
+  <w:style w:type="paragraph" w:styleId="DocumentMap">
     <w:name w:val="Document Map"/>
     <w:basedOn w:val="Normal"/>
     <w:semiHidden/>
@@ -6596,7 +6644,7 @@
       <w:rFonts w:ascii="Tahoma" w:hAnsi="Tahoma" w:cs="Arial (W1)"/>
     </w:rPr>
   </w:style>
-  <w:style w:type="paragraph" w:styleId="Recuodecorpodetexto3">
+  <w:style w:type="paragraph" w:styleId="BodyTextIndent3">
     <w:name w:val="Body Text Indent 3"/>
     <w:basedOn w:val="Normal"/>
     <w:semiHidden/>
@@ -6612,10 +6660,10 @@
       <w:sz w:val="20"/>
     </w:rPr>
   </w:style>
-  <w:style w:type="paragraph" w:styleId="Textodebalo">
+  <w:style w:type="paragraph" w:styleId="BalloonText">
     <w:name w:val="Balloon Text"/>
     <w:basedOn w:val="Normal"/>
-    <w:link w:val="TextodebaloChar"/>
+    <w:link w:val="BalloonTextChar"/>
     <w:uiPriority w:val="99"/>
     <w:semiHidden/>
     <w:unhideWhenUsed/>
@@ -6629,10 +6677,10 @@
       <w:szCs w:val="16"/>
     </w:rPr>
   </w:style>
-  <w:style w:type="character" w:customStyle="1" w:styleId="TextodebaloChar">
-    <w:name w:val="Texto de balão Char"/>
-    <w:basedOn w:val="Fontepargpadro"/>
-    <w:link w:val="Textodebalo"/>
+  <w:style w:type="character" w:customStyle="1" w:styleId="BalloonTextChar">
+    <w:name w:val="Balloon Text Char"/>
+    <w:basedOn w:val="DefaultParagraphFont"/>
+    <w:link w:val="BalloonText"/>
     <w:uiPriority w:val="99"/>
     <w:semiHidden/>
     <w:rsid w:val="000625BC"/>
@@ -6643,9 +6691,9 @@
       <w:lang w:val="pt-PT"/>
     </w:rPr>
   </w:style>
-  <w:style w:type="table" w:styleId="Tabelacomgrade">
+  <w:style w:type="table" w:styleId="TableGrid">
     <w:name w:val="Table Grid"/>
-    <w:basedOn w:val="Tabelanormal"/>
+    <w:basedOn w:val="TableNormal"/>
     <w:uiPriority w:val="59"/>
     <w:rsid w:val="000625BC"/>
     <w:tblPr>
@@ -6950,7 +6998,7 @@
 </file>
 
 <file path=customXml/itemProps1.xml><?xml version="1.0" encoding="utf-8"?>
-<ds:datastoreItem xmlns:ds="http://schemas.openxmlformats.org/officeDocument/2006/customXml" ds:itemID="{90812B00-127C-415C-96C4-A1A2492C48F5}">
+<ds:datastoreItem xmlns:ds="http://schemas.openxmlformats.org/officeDocument/2006/customXml" ds:itemID="{DC021A47-532B-408B-9FC6-2588364C955E}">
   <ds:schemaRefs>
     <ds:schemaRef ds:uri="http://schemas.openxmlformats.org/officeDocument/2006/bibliography"/>
   </ds:schemaRefs>

</xml_diff>